<commit_message>
fixed CV and added PDF format
</commit_message>
<xml_diff>
--- a/cv/evgeny_rozhnowsky_cv.docx
+++ b/cv/evgeny_rozhnowsky_cv.docx
@@ -713,6 +713,78 @@
           </w:p>
         </w:tc>
       </w:tr>
+      <w:tr>
+        <w:trPr>
+          <w:trHeight w:val="389"/>
+        </w:trPr>
+        <w:tc>
+          <w:tcPr>
+            <w:tcW w:w="1404" w:type="dxa"/>
+            <w:shd w:val="clear" w:color="auto" w:fill="auto"/>
+            <w:noWrap/>
+            <w:vAlign w:val="bottom"/>
+          </w:tcPr>
+          <w:p>
+            <w:pPr>
+              <w:autoSpaceDE/>
+              <w:autoSpaceDN/>
+              <w:jc w:val="left"/>
+              <w:rPr>
+                <w:rFonts w:ascii="Tahoma" w:hAnsi="Tahoma" w:cs="Tahoma"/>
+                <w:b/>
+                <w:bCs/>
+                <w:color w:val="595959"/>
+                <w:sz w:val="18"/>
+                <w:szCs w:val="18"/>
+                <w:lang w:val="en-US"/>
+              </w:rPr>
+            </w:pPr>
+            <w:r>
+              <w:rPr>
+                <w:rFonts w:ascii="Tahoma" w:hAnsi="Tahoma" w:cs="Tahoma"/>
+                <w:b/>
+                <w:bCs/>
+                <w:color w:val="595959"/>
+                <w:sz w:val="18"/>
+                <w:szCs w:val="18"/>
+                <w:lang w:val="en-US"/>
+              </w:rPr>
+              <w:t>Site:</w:t>
+            </w:r>
+          </w:p>
+        </w:tc>
+        <w:tc>
+          <w:tcPr>
+            <w:tcW w:w="4109" w:type="dxa"/>
+            <w:shd w:val="clear" w:color="auto" w:fill="auto"/>
+            <w:noWrap/>
+            <w:vAlign w:val="bottom"/>
+          </w:tcPr>
+          <w:p>
+            <w:pPr>
+              <w:jc w:val="left"/>
+              <w:rPr>
+                <w:rFonts w:ascii="Tahoma" w:hAnsi="Tahoma" w:cs="Tahoma"/>
+                <w:b/>
+                <w:sz w:val="18"/>
+                <w:szCs w:val="18"/>
+                <w:u w:val="single"/>
+              </w:rPr>
+            </w:pPr>
+            <w:r>
+              <w:rPr>
+                <w:rFonts w:ascii="Tahoma" w:hAnsi="Tahoma" w:cs="Tahoma"/>
+                <w:b/>
+                <w:color w:val="006666"/>
+                <w:sz w:val="18"/>
+                <w:szCs w:val="18"/>
+                <w:u w:val="single"/>
+              </w:rPr>
+              <w:t>https://harryfinger.github.io</w:t>
+            </w:r>
+          </w:p>
+        </w:tc>
+      </w:tr>
     </w:tbl>
     <w:p>
       <w:pPr>
@@ -733,13 +805,13 @@
           <w:lang w:val="en-US" w:eastAsia="en-US"/>
         </w:rPr>
         <w:drawing>
-          <wp:anchor distT="0" distB="0" distL="114300" distR="114300" simplePos="0" relativeHeight="251658240" behindDoc="1" locked="0" layoutInCell="1" allowOverlap="1" wp14:anchorId="134A6560" wp14:editId="4F75A88E">
+          <wp:anchor distT="0" distB="0" distL="114300" distR="114300" simplePos="0" relativeHeight="251658240" behindDoc="1" locked="0" layoutInCell="1" allowOverlap="1" wp14:anchorId="134A6560" wp14:editId="1AB0F3C4">
             <wp:simplePos x="0" y="0"/>
             <wp:positionH relativeFrom="margin">
-              <wp:align>left</wp:align>
+              <wp:posOffset>0</wp:posOffset>
             </wp:positionH>
             <wp:positionV relativeFrom="paragraph">
-              <wp:posOffset>186690</wp:posOffset>
+              <wp:posOffset>281940</wp:posOffset>
             </wp:positionV>
             <wp:extent cx="2667000" cy="2667000"/>
             <wp:effectExtent l="0" t="0" r="0" b="0"/>
@@ -865,7 +937,7 @@
           <w:sz w:val="22"/>
           <w:szCs w:val="22"/>
         </w:rPr>
-        <w:t>Desired Position: Junior C++ Developer</w:t>
+        <w:t>Desired Position: C++ Developer</w:t>
       </w:r>
     </w:p>
     <w:p>
@@ -1147,8 +1219,6 @@
         </w:rPr>
         <w:t>To see my current projects follow the GitHub link.</w:t>
       </w:r>
-      <w:bookmarkStart w:id="0" w:name="_GoBack"/>
-      <w:bookmarkEnd w:id="0"/>
     </w:p>
     <w:p>
       <w:pPr>
@@ -2114,7 +2184,20 @@
     <w:p>
       <w:pPr>
         <w:pStyle w:val="Title"/>
-        <w:spacing w:after="100" w:afterAutospacing="1"/>
+        <w:jc w:val="left"/>
+        <w:rPr>
+          <w:rFonts w:ascii="Tahoma" w:hAnsi="Tahoma" w:cs="Tahoma"/>
+          <w:b w:val="0"/>
+          <w:color w:val="2E74B5"/>
+          <w:sz w:val="24"/>
+          <w:szCs w:val="24"/>
+        </w:rPr>
+      </w:pPr>
+    </w:p>
+    <w:p>
+      <w:pPr>
+        <w:pStyle w:val="Title"/>
+        <w:spacing w:after="240"/>
         <w:jc w:val="left"/>
         <w:rPr>
           <w:rFonts w:ascii="Tahoma" w:hAnsi="Tahoma" w:cs="Tahoma"/>
@@ -2144,6 +2227,529 @@
         </w:rPr>
         <w:t xml:space="preserve"> EXPERIENCE</w:t>
       </w:r>
+    </w:p>
+    <w:tbl>
+      <w:tblPr>
+        <w:tblW w:w="10206" w:type="dxa"/>
+        <w:jc w:val="center"/>
+        <w:tblBorders>
+          <w:top w:val="single" w:sz="4" w:space="0" w:color="00C0BC"/>
+          <w:left w:val="single" w:sz="4" w:space="0" w:color="00C0BC"/>
+          <w:bottom w:val="single" w:sz="4" w:space="0" w:color="00C0BC"/>
+          <w:right w:val="single" w:sz="4" w:space="0" w:color="00C0BC"/>
+          <w:insideH w:val="single" w:sz="6" w:space="0" w:color="00C0BC"/>
+          <w:insideV w:val="single" w:sz="6" w:space="0" w:color="00C0BC"/>
+        </w:tblBorders>
+        <w:tblLayout w:type="fixed"/>
+        <w:tblCellMar>
+          <w:top w:w="86" w:type="dxa"/>
+          <w:left w:w="144" w:type="dxa"/>
+          <w:bottom w:w="86" w:type="dxa"/>
+          <w:right w:w="28" w:type="dxa"/>
+        </w:tblCellMar>
+        <w:tblLook w:val="04A0" w:firstRow="1" w:lastRow="0" w:firstColumn="1" w:lastColumn="0" w:noHBand="0" w:noVBand="1"/>
+      </w:tblPr>
+      <w:tblGrid>
+        <w:gridCol w:w="2958"/>
+        <w:gridCol w:w="7248"/>
+      </w:tblGrid>
+      <w:tr>
+        <w:trPr>
+          <w:trHeight w:val="284"/>
+          <w:jc w:val="center"/>
+        </w:trPr>
+        <w:tc>
+          <w:tcPr>
+            <w:tcW w:w="10206" w:type="dxa"/>
+            <w:gridSpan w:val="2"/>
+            <w:tcBorders>
+              <w:top w:val="single" w:sz="4" w:space="0" w:color="00C0BC"/>
+              <w:left w:val="single" w:sz="4" w:space="0" w:color="00C0BC"/>
+              <w:bottom w:val="single" w:sz="6" w:space="0" w:color="00C0BC"/>
+              <w:right w:val="single" w:sz="4" w:space="0" w:color="00C0BC"/>
+            </w:tcBorders>
+            <w:shd w:val="clear" w:color="auto" w:fill="009999"/>
+            <w:vAlign w:val="center"/>
+          </w:tcPr>
+          <w:p>
+            <w:pPr>
+              <w:pStyle w:val="Description"/>
+              <w:rPr>
+                <w:rStyle w:val="shorttext"/>
+                <w:rFonts w:ascii="Tahoma" w:hAnsi="Tahoma" w:cs="Tahoma"/>
+                <w:b/>
+                <w:color w:val="FFFFFF"/>
+                <w:sz w:val="20"/>
+              </w:rPr>
+            </w:pPr>
+            <w:r>
+              <w:rPr>
+                <w:rFonts w:ascii="Tahoma" w:hAnsi="Tahoma" w:cs="Tahoma"/>
+                <w:b/>
+                <w:color w:val="FFFFFF"/>
+                <w:sz w:val="20"/>
+              </w:rPr>
+              <w:t>Freelance(Self Employed)</w:t>
+            </w:r>
+          </w:p>
+        </w:tc>
+      </w:tr>
+      <w:tr>
+        <w:trPr>
+          <w:trHeight w:val="284"/>
+          <w:jc w:val="center"/>
+        </w:trPr>
+        <w:tc>
+          <w:tcPr>
+            <w:tcW w:w="2958" w:type="dxa"/>
+            <w:vAlign w:val="center"/>
+          </w:tcPr>
+          <w:p>
+            <w:pPr>
+              <w:pStyle w:val="Description"/>
+              <w:spacing w:before="0" w:after="0"/>
+              <w:jc w:val="left"/>
+              <w:rPr>
+                <w:rFonts w:ascii="Tahoma" w:hAnsi="Tahoma" w:cs="Tahoma"/>
+                <w:b/>
+                <w:color w:val="595959"/>
+                <w:sz w:val="18"/>
+                <w:szCs w:val="18"/>
+                <w:lang w:eastAsia="ru-RU"/>
+              </w:rPr>
+            </w:pPr>
+            <w:r>
+              <w:rPr>
+                <w:rFonts w:ascii="Tahoma" w:hAnsi="Tahoma" w:cs="Tahoma"/>
+                <w:b/>
+                <w:color w:val="595959"/>
+                <w:sz w:val="18"/>
+                <w:szCs w:val="18"/>
+                <w:lang w:eastAsia="ru-RU"/>
+              </w:rPr>
+              <w:t>Duration:</w:t>
+            </w:r>
+          </w:p>
+        </w:tc>
+        <w:tc>
+          <w:tcPr>
+            <w:tcW w:w="7248" w:type="dxa"/>
+            <w:vAlign w:val="center"/>
+          </w:tcPr>
+          <w:p>
+            <w:pPr>
+              <w:pStyle w:val="Description"/>
+              <w:spacing w:before="0" w:after="0"/>
+              <w:jc w:val="left"/>
+              <w:rPr>
+                <w:rStyle w:val="hps"/>
+                <w:rFonts w:ascii="Tahoma" w:hAnsi="Tahoma" w:cs="Tahoma"/>
+                <w:color w:val="595959"/>
+                <w:sz w:val="18"/>
+                <w:szCs w:val="18"/>
+                <w:lang w:val="en-US"/>
+              </w:rPr>
+            </w:pPr>
+            <w:r>
+              <w:rPr>
+                <w:rFonts w:ascii="Tahoma" w:hAnsi="Tahoma" w:cs="Tahoma"/>
+                <w:color w:val="595959"/>
+                <w:sz w:val="18"/>
+                <w:szCs w:val="18"/>
+                <w:lang w:val="ru-RU"/>
+              </w:rPr>
+              <w:t>0</w:t>
+            </w:r>
+            <w:r>
+              <w:rPr>
+                <w:rFonts w:ascii="Tahoma" w:hAnsi="Tahoma" w:cs="Tahoma"/>
+                <w:color w:val="595959"/>
+                <w:sz w:val="18"/>
+                <w:szCs w:val="18"/>
+                <w:lang w:val="en-US"/>
+              </w:rPr>
+              <w:t>8</w:t>
+            </w:r>
+            <w:r>
+              <w:rPr>
+                <w:rFonts w:ascii="Tahoma" w:hAnsi="Tahoma" w:cs="Tahoma"/>
+                <w:color w:val="595959"/>
+                <w:sz w:val="18"/>
+                <w:szCs w:val="18"/>
+                <w:lang w:val="ru-RU"/>
+              </w:rPr>
+              <w:t>/20</w:t>
+            </w:r>
+            <w:r>
+              <w:rPr>
+                <w:rFonts w:ascii="Tahoma" w:hAnsi="Tahoma" w:cs="Tahoma"/>
+                <w:color w:val="595959"/>
+                <w:sz w:val="18"/>
+                <w:szCs w:val="18"/>
+                <w:lang w:val="en-US"/>
+              </w:rPr>
+              <w:t>21</w:t>
+            </w:r>
+            <w:r>
+              <w:rPr>
+                <w:rFonts w:ascii="Tahoma" w:hAnsi="Tahoma" w:cs="Tahoma"/>
+                <w:color w:val="595959"/>
+                <w:sz w:val="18"/>
+                <w:szCs w:val="18"/>
+              </w:rPr>
+              <w:t xml:space="preserve"> – </w:t>
+            </w:r>
+            <w:r>
+              <w:rPr>
+                <w:rFonts w:ascii="Tahoma" w:hAnsi="Tahoma" w:cs="Tahoma"/>
+                <w:color w:val="595959"/>
+                <w:sz w:val="18"/>
+                <w:szCs w:val="18"/>
+                <w:lang w:val="en-US"/>
+              </w:rPr>
+              <w:t>until now</w:t>
+            </w:r>
+          </w:p>
+        </w:tc>
+      </w:tr>
+      <w:tr>
+        <w:trPr>
+          <w:trHeight w:val="284"/>
+          <w:jc w:val="center"/>
+        </w:trPr>
+        <w:tc>
+          <w:tcPr>
+            <w:tcW w:w="2958" w:type="dxa"/>
+            <w:vAlign w:val="center"/>
+          </w:tcPr>
+          <w:p>
+            <w:pPr>
+              <w:pStyle w:val="Description"/>
+              <w:spacing w:before="0" w:after="0"/>
+              <w:jc w:val="left"/>
+              <w:rPr>
+                <w:rFonts w:ascii="Tahoma" w:hAnsi="Tahoma" w:cs="Tahoma"/>
+                <w:color w:val="595959"/>
+                <w:sz w:val="18"/>
+                <w:szCs w:val="18"/>
+                <w:lang w:eastAsia="ru-RU"/>
+              </w:rPr>
+            </w:pPr>
+            <w:r>
+              <w:rPr>
+                <w:rFonts w:ascii="Tahoma" w:hAnsi="Tahoma" w:cs="Tahoma"/>
+                <w:b/>
+                <w:color w:val="595959"/>
+                <w:sz w:val="18"/>
+                <w:szCs w:val="18"/>
+                <w:lang w:eastAsia="ru-RU"/>
+              </w:rPr>
+              <w:t>Position:</w:t>
+            </w:r>
+          </w:p>
+        </w:tc>
+        <w:tc>
+          <w:tcPr>
+            <w:tcW w:w="7248" w:type="dxa"/>
+            <w:vAlign w:val="center"/>
+          </w:tcPr>
+          <w:p>
+            <w:pPr>
+              <w:pStyle w:val="Description"/>
+              <w:spacing w:before="0" w:after="0"/>
+              <w:jc w:val="left"/>
+              <w:rPr>
+                <w:rFonts w:ascii="Tahoma" w:hAnsi="Tahoma" w:cs="Tahoma"/>
+                <w:color w:val="595959"/>
+                <w:sz w:val="18"/>
+                <w:szCs w:val="18"/>
+                <w:lang w:eastAsia="ru-RU"/>
+              </w:rPr>
+            </w:pPr>
+            <w:r>
+              <w:rPr>
+                <w:rFonts w:ascii="Tahoma" w:hAnsi="Tahoma" w:cs="Tahoma"/>
+                <w:color w:val="595959"/>
+                <w:sz w:val="18"/>
+                <w:szCs w:val="18"/>
+                <w:lang w:eastAsia="ru-RU"/>
+              </w:rPr>
+              <w:t>C++ developer</w:t>
+            </w:r>
+          </w:p>
+        </w:tc>
+      </w:tr>
+      <w:tr>
+        <w:trPr>
+          <w:trHeight w:val="284"/>
+          <w:jc w:val="center"/>
+        </w:trPr>
+        <w:tc>
+          <w:tcPr>
+            <w:tcW w:w="2958" w:type="dxa"/>
+            <w:vAlign w:val="center"/>
+          </w:tcPr>
+          <w:p>
+            <w:pPr>
+              <w:pStyle w:val="Description"/>
+              <w:spacing w:before="0" w:after="0"/>
+              <w:jc w:val="left"/>
+              <w:rPr>
+                <w:rFonts w:ascii="Tahoma" w:hAnsi="Tahoma" w:cs="Tahoma"/>
+                <w:color w:val="595959"/>
+                <w:sz w:val="18"/>
+                <w:szCs w:val="18"/>
+                <w:lang w:eastAsia="ru-RU"/>
+              </w:rPr>
+            </w:pPr>
+            <w:r>
+              <w:rPr>
+                <w:rFonts w:ascii="Tahoma" w:hAnsi="Tahoma" w:cs="Tahoma"/>
+                <w:b/>
+                <w:color w:val="595959"/>
+                <w:sz w:val="18"/>
+                <w:szCs w:val="18"/>
+                <w:lang w:eastAsia="ru-RU"/>
+              </w:rPr>
+              <w:t>Responsibilities:</w:t>
+            </w:r>
+            <w:r>
+              <w:rPr>
+                <w:rFonts w:ascii="Tahoma" w:hAnsi="Tahoma" w:cs="Tahoma"/>
+                <w:color w:val="595959"/>
+                <w:sz w:val="18"/>
+                <w:szCs w:val="18"/>
+                <w:lang w:eastAsia="ru-RU"/>
+              </w:rPr>
+              <w:t xml:space="preserve"> </w:t>
+            </w:r>
+          </w:p>
+        </w:tc>
+        <w:tc>
+          <w:tcPr>
+            <w:tcW w:w="7248" w:type="dxa"/>
+            <w:vAlign w:val="center"/>
+          </w:tcPr>
+          <w:p>
+            <w:pPr>
+              <w:pStyle w:val="ArrowGreenBullets"/>
+              <w:numPr>
+                <w:ilvl w:val="0"/>
+                <w:numId w:val="0"/>
+              </w:numPr>
+              <w:rPr>
+                <w:sz w:val="18"/>
+                <w:szCs w:val="18"/>
+                <w:shd w:val="clear" w:color="auto" w:fill="FFFFFF"/>
+              </w:rPr>
+            </w:pPr>
+            <w:r>
+              <w:rPr>
+                <w:rFonts w:ascii="Segoe UI" w:hAnsi="Segoe UI" w:cs="Segoe UI"/>
+                <w:sz w:val="18"/>
+                <w:szCs w:val="18"/>
+                <w:shd w:val="clear" w:color="auto" w:fill="FFFFFF"/>
+              </w:rPr>
+              <w:t>-</w:t>
+            </w:r>
+            <w:r>
+              <w:rPr>
+                <w:sz w:val="18"/>
+                <w:szCs w:val="18"/>
+                <w:shd w:val="clear" w:color="auto" w:fill="FFFFFF"/>
+              </w:rPr>
+              <w:t>Unreal Engine game development with the creation of playable prototypes. Learning the framework, engine architecture. Both C++ for UE5 and blueprints.</w:t>
+            </w:r>
+          </w:p>
+          <w:p>
+            <w:pPr>
+              <w:pStyle w:val="ArrowGreenBullets"/>
+              <w:numPr>
+                <w:ilvl w:val="0"/>
+                <w:numId w:val="0"/>
+              </w:numPr>
+              <w:rPr>
+                <w:color w:val="595959"/>
+                <w:sz w:val="18"/>
+                <w:szCs w:val="18"/>
+                <w:lang w:eastAsia="ru-RU"/>
+              </w:rPr>
+            </w:pPr>
+            <w:r>
+              <w:rPr>
+                <w:sz w:val="18"/>
+                <w:szCs w:val="18"/>
+                <w:shd w:val="clear" w:color="auto" w:fill="FFFFFF"/>
+              </w:rPr>
+              <w:t>-</w:t>
+            </w:r>
+            <w:r>
+              <w:rPr>
+                <w:sz w:val="18"/>
+                <w:szCs w:val="18"/>
+                <w:shd w:val="clear" w:color="auto" w:fill="FFFFFF"/>
+              </w:rPr>
+              <w:t xml:space="preserve">Learning in C++ development under </w:t>
+            </w:r>
+            <w:r>
+              <w:rPr>
+                <w:sz w:val="18"/>
+                <w:szCs w:val="18"/>
+                <w:shd w:val="clear" w:color="auto" w:fill="FFFFFF"/>
+              </w:rPr>
+              <w:t>mentor direction (including STL</w:t>
+            </w:r>
+            <w:r>
+              <w:rPr>
+                <w:sz w:val="18"/>
+                <w:szCs w:val="18"/>
+                <w:shd w:val="clear" w:color="auto" w:fill="FFFFFF"/>
+              </w:rPr>
+              <w:t>).</w:t>
+            </w:r>
+            <w:r>
+              <w:rPr>
+                <w:sz w:val="18"/>
+                <w:szCs w:val="18"/>
+              </w:rPr>
+              <w:br/>
+            </w:r>
+            <w:r>
+              <w:rPr>
+                <w:sz w:val="18"/>
+                <w:szCs w:val="18"/>
+                <w:shd w:val="clear" w:color="auto" w:fill="FFFFFF"/>
+              </w:rPr>
+              <w:t>-</w:t>
+            </w:r>
+            <w:r>
+              <w:rPr>
+                <w:sz w:val="18"/>
+                <w:szCs w:val="18"/>
+                <w:shd w:val="clear" w:color="auto" w:fill="FFFFFF"/>
+              </w:rPr>
+              <w:t>SFML with C++ creating games.</w:t>
+            </w:r>
+            <w:r>
+              <w:rPr>
+                <w:sz w:val="18"/>
+                <w:szCs w:val="18"/>
+              </w:rPr>
+              <w:br/>
+            </w:r>
+            <w:r>
+              <w:rPr>
+                <w:sz w:val="18"/>
+                <w:szCs w:val="18"/>
+                <w:shd w:val="clear" w:color="auto" w:fill="FFFFFF"/>
+              </w:rPr>
+              <w:t>-</w:t>
+            </w:r>
+            <w:r>
+              <w:rPr>
+                <w:sz w:val="18"/>
+                <w:szCs w:val="18"/>
+                <w:shd w:val="clear" w:color="auto" w:fill="FFFFFF"/>
+              </w:rPr>
+              <w:t>Learning low-level programming languages (NASM assembler and С) to dive into the basics of operating systems (using Linux as an example), as well as computer architecture and OSI model.</w:t>
+            </w:r>
+          </w:p>
+        </w:tc>
+      </w:tr>
+      <w:tr>
+        <w:trPr>
+          <w:trHeight w:val="284"/>
+          <w:jc w:val="center"/>
+        </w:trPr>
+        <w:tc>
+          <w:tcPr>
+            <w:tcW w:w="2958" w:type="dxa"/>
+            <w:vAlign w:val="center"/>
+          </w:tcPr>
+          <w:p>
+            <w:pPr>
+              <w:pStyle w:val="Description"/>
+              <w:spacing w:before="0" w:after="0"/>
+              <w:jc w:val="left"/>
+              <w:rPr>
+                <w:rFonts w:ascii="Tahoma" w:hAnsi="Tahoma" w:cs="Tahoma"/>
+                <w:b/>
+                <w:color w:val="595959"/>
+                <w:sz w:val="18"/>
+                <w:szCs w:val="18"/>
+                <w:lang w:eastAsia="ru-RU"/>
+              </w:rPr>
+            </w:pPr>
+            <w:r>
+              <w:rPr>
+                <w:rFonts w:ascii="Tahoma" w:hAnsi="Tahoma" w:cs="Tahoma"/>
+                <w:b/>
+                <w:color w:val="595959"/>
+                <w:sz w:val="18"/>
+                <w:szCs w:val="18"/>
+                <w:lang w:eastAsia="ru-RU"/>
+              </w:rPr>
+              <w:t>Tools &amp; Technologies:</w:t>
+            </w:r>
+          </w:p>
+        </w:tc>
+        <w:tc>
+          <w:tcPr>
+            <w:tcW w:w="7248" w:type="dxa"/>
+            <w:vAlign w:val="center"/>
+          </w:tcPr>
+          <w:p>
+            <w:pPr>
+              <w:pStyle w:val="GreenTable-Resume"/>
+              <w:rPr>
+                <w:color w:val="595959"/>
+                <w:sz w:val="18"/>
+                <w:szCs w:val="18"/>
+              </w:rPr>
+            </w:pPr>
+            <w:r>
+              <w:rPr>
+                <w:color w:val="595959"/>
+                <w:sz w:val="18"/>
+                <w:szCs w:val="18"/>
+              </w:rPr>
+              <w:t xml:space="preserve">C++, Unreal Engine, SFML, STL, </w:t>
+            </w:r>
+            <w:proofErr w:type="spellStart"/>
+            <w:r>
+              <w:rPr>
+                <w:color w:val="595959"/>
+                <w:sz w:val="18"/>
+                <w:szCs w:val="18"/>
+              </w:rPr>
+              <w:t>Git</w:t>
+            </w:r>
+            <w:proofErr w:type="spellEnd"/>
+            <w:r>
+              <w:rPr>
+                <w:color w:val="595959"/>
+                <w:sz w:val="18"/>
+                <w:szCs w:val="18"/>
+              </w:rPr>
+              <w:t>, Linux</w:t>
+            </w:r>
+          </w:p>
+        </w:tc>
+      </w:tr>
+    </w:tbl>
+    <w:p>
+      <w:pPr>
+        <w:pStyle w:val="Title"/>
+        <w:spacing w:after="100" w:afterAutospacing="1"/>
+        <w:jc w:val="left"/>
+        <w:rPr>
+          <w:rFonts w:ascii="Tahoma" w:hAnsi="Tahoma" w:cs="Tahoma"/>
+          <w:b w:val="0"/>
+          <w:color w:val="006666"/>
+          <w:sz w:val="24"/>
+          <w:szCs w:val="24"/>
+        </w:rPr>
+      </w:pPr>
     </w:p>
     <w:tbl>
       <w:tblPr>
@@ -2200,7 +2806,7 @@
                 <w:color w:val="FFFFFF"/>
                 <w:sz w:val="20"/>
               </w:rPr>
-              <w:t>Game “Design Masters”</w:t>
+              <w:t>Game Development</w:t>
             </w:r>
           </w:p>
         </w:tc>
@@ -2238,18 +2844,7 @@
                 <w:szCs w:val="18"/>
                 <w:lang w:eastAsia="ru-RU"/>
               </w:rPr>
-              <w:t xml:space="preserve">Project </w:t>
-            </w:r>
-            <w:r>
-              <w:rPr>
-                <w:rFonts w:ascii="Tahoma" w:hAnsi="Tahoma" w:cs="Tahoma"/>
-                <w:b/>
-                <w:color w:val="595959"/>
-                <w:sz w:val="18"/>
-                <w:szCs w:val="18"/>
-                <w:lang w:eastAsia="ru-RU"/>
-              </w:rPr>
-              <w:t>Industry:</w:t>
+              <w:t>Company:</w:t>
             </w:r>
           </w:p>
         </w:tc>
@@ -2268,7 +2863,6 @@
                 <w:color w:val="595959"/>
                 <w:sz w:val="18"/>
                 <w:szCs w:val="18"/>
-                <w:lang w:val="en-US" w:eastAsia="ru-RU"/>
               </w:rPr>
             </w:pPr>
             <w:r>
@@ -2278,7 +2872,27 @@
                 <w:sz w:val="18"/>
                 <w:szCs w:val="18"/>
               </w:rPr>
-              <w:t>Game Development</w:t>
+              <w:t>“</w:t>
+            </w:r>
+            <w:proofErr w:type="spellStart"/>
+            <w:r>
+              <w:rPr>
+                <w:rFonts w:ascii="Tahoma" w:hAnsi="Tahoma" w:cs="Tahoma"/>
+                <w:color w:val="595959"/>
+                <w:sz w:val="18"/>
+                <w:szCs w:val="18"/>
+              </w:rPr>
+              <w:t>Playgendary</w:t>
+            </w:r>
+            <w:proofErr w:type="spellEnd"/>
+            <w:r>
+              <w:rPr>
+                <w:rFonts w:ascii="Tahoma" w:hAnsi="Tahoma" w:cs="Tahoma"/>
+                <w:color w:val="595959"/>
+                <w:sz w:val="18"/>
+                <w:szCs w:val="18"/>
+              </w:rPr>
+              <w:t>”</w:t>
             </w:r>
           </w:p>
         </w:tc>
@@ -2316,7 +2930,7 @@
                 <w:szCs w:val="18"/>
                 <w:lang w:eastAsia="ru-RU"/>
               </w:rPr>
-              <w:t>Company:</w:t>
+              <w:t>Duration:</w:t>
             </w:r>
           </w:p>
         </w:tc>
@@ -2343,28 +2957,102 @@
                 <w:color w:val="595959"/>
                 <w:sz w:val="18"/>
                 <w:szCs w:val="18"/>
-              </w:rPr>
-              <w:t>“</w:t>
-            </w:r>
-            <w:proofErr w:type="spellStart"/>
-            <w:r>
-              <w:rPr>
-                <w:rFonts w:ascii="Tahoma" w:hAnsi="Tahoma" w:cs="Tahoma"/>
-                <w:color w:val="595959"/>
-                <w:sz w:val="18"/>
-                <w:szCs w:val="18"/>
-              </w:rPr>
-              <w:t>Playgendary</w:t>
-            </w:r>
-            <w:proofErr w:type="spellEnd"/>
-            <w:r>
-              <w:rPr>
-                <w:rFonts w:ascii="Tahoma" w:hAnsi="Tahoma" w:cs="Tahoma"/>
-                <w:color w:val="595959"/>
-                <w:sz w:val="18"/>
-                <w:szCs w:val="18"/>
-              </w:rPr>
-              <w:t>”</w:t>
+                <w:lang w:val="ru-RU"/>
+              </w:rPr>
+              <w:t>04/2019</w:t>
+            </w:r>
+            <w:r>
+              <w:rPr>
+                <w:rFonts w:ascii="Tahoma" w:hAnsi="Tahoma" w:cs="Tahoma"/>
+                <w:color w:val="595959"/>
+                <w:sz w:val="18"/>
+                <w:szCs w:val="18"/>
+              </w:rPr>
+              <w:t xml:space="preserve"> – 08</w:t>
+            </w:r>
+            <w:r>
+              <w:rPr>
+                <w:rFonts w:ascii="Tahoma" w:hAnsi="Tahoma" w:cs="Tahoma"/>
+                <w:color w:val="595959"/>
+                <w:sz w:val="18"/>
+                <w:szCs w:val="18"/>
+              </w:rPr>
+              <w:t>/20</w:t>
+            </w:r>
+            <w:r>
+              <w:rPr>
+                <w:rFonts w:ascii="Tahoma" w:hAnsi="Tahoma" w:cs="Tahoma"/>
+                <w:color w:val="595959"/>
+                <w:sz w:val="18"/>
+                <w:szCs w:val="18"/>
+              </w:rPr>
+              <w:t>21</w:t>
+            </w:r>
+          </w:p>
+        </w:tc>
+      </w:tr>
+      <w:tr>
+        <w:trPr>
+          <w:trHeight w:val="284"/>
+          <w:jc w:val="center"/>
+        </w:trPr>
+        <w:tc>
+          <w:tcPr>
+            <w:tcW w:w="2958" w:type="dxa"/>
+            <w:vAlign w:val="center"/>
+          </w:tcPr>
+          <w:p>
+            <w:pPr>
+              <w:pStyle w:val="Description"/>
+              <w:spacing w:before="0" w:after="0"/>
+              <w:jc w:val="left"/>
+              <w:rPr>
+                <w:rFonts w:ascii="Tahoma" w:hAnsi="Tahoma" w:cs="Tahoma"/>
+                <w:b/>
+                <w:color w:val="595959"/>
+                <w:sz w:val="18"/>
+                <w:szCs w:val="18"/>
+                <w:lang w:eastAsia="ru-RU"/>
+              </w:rPr>
+            </w:pPr>
+            <w:r>
+              <w:rPr>
+                <w:rFonts w:ascii="Tahoma" w:hAnsi="Tahoma" w:cs="Tahoma"/>
+                <w:b/>
+                <w:color w:val="595959"/>
+                <w:sz w:val="18"/>
+                <w:szCs w:val="18"/>
+                <w:lang w:eastAsia="ru-RU"/>
+              </w:rPr>
+              <w:t>Project:</w:t>
+            </w:r>
+          </w:p>
+        </w:tc>
+        <w:tc>
+          <w:tcPr>
+            <w:tcW w:w="7248" w:type="dxa"/>
+            <w:vAlign w:val="center"/>
+          </w:tcPr>
+          <w:p>
+            <w:pPr>
+              <w:pStyle w:val="Description"/>
+              <w:spacing w:before="0" w:after="0"/>
+              <w:jc w:val="left"/>
+              <w:rPr>
+                <w:rFonts w:ascii="Tahoma" w:hAnsi="Tahoma" w:cs="Tahoma"/>
+                <w:color w:val="595959"/>
+                <w:sz w:val="18"/>
+                <w:szCs w:val="18"/>
+              </w:rPr>
+            </w:pPr>
+            <w:r>
+              <w:rPr>
+                <w:rFonts w:ascii="Tahoma" w:hAnsi="Tahoma" w:cs="Tahoma"/>
+                <w:color w:val="595959"/>
+                <w:sz w:val="18"/>
+                <w:szCs w:val="18"/>
+              </w:rPr>
+              <w:t>Game “Design Masters”</w:t>
             </w:r>
           </w:p>
         </w:tc>
@@ -2545,23 +3233,22 @@
               <w:jc w:val="left"/>
               <w:rPr>
                 <w:rFonts w:ascii="Tahoma" w:hAnsi="Tahoma" w:cs="Tahoma"/>
+                <w:color w:val="595959"/>
+                <w:sz w:val="18"/>
+                <w:szCs w:val="18"/>
+                <w:lang w:eastAsia="ru-RU"/>
+              </w:rPr>
+            </w:pPr>
+            <w:r>
+              <w:rPr>
+                <w:rFonts w:ascii="Tahoma" w:hAnsi="Tahoma" w:cs="Tahoma"/>
                 <w:b/>
                 <w:color w:val="595959"/>
                 <w:sz w:val="18"/>
                 <w:szCs w:val="18"/>
                 <w:lang w:eastAsia="ru-RU"/>
               </w:rPr>
-            </w:pPr>
-            <w:r>
-              <w:rPr>
-                <w:rFonts w:ascii="Tahoma" w:hAnsi="Tahoma" w:cs="Tahoma"/>
-                <w:b/>
-                <w:color w:val="595959"/>
-                <w:sz w:val="18"/>
-                <w:szCs w:val="18"/>
-                <w:lang w:eastAsia="ru-RU"/>
-              </w:rPr>
-              <w:t>Duration:</w:t>
+              <w:t>Position:</w:t>
             </w:r>
           </w:p>
         </w:tc>
@@ -2576,12 +3263,11 @@
               <w:spacing w:before="0" w:after="0"/>
               <w:jc w:val="left"/>
               <w:rPr>
-                <w:rStyle w:val="hps"/>
-                <w:rFonts w:ascii="Tahoma" w:hAnsi="Tahoma" w:cs="Tahoma"/>
-                <w:color w:val="595959"/>
-                <w:sz w:val="18"/>
-                <w:szCs w:val="18"/>
-                <w:lang w:val="en"/>
+                <w:rFonts w:ascii="Tahoma" w:hAnsi="Tahoma" w:cs="Tahoma"/>
+                <w:color w:val="595959"/>
+                <w:sz w:val="18"/>
+                <w:szCs w:val="18"/>
+                <w:lang w:eastAsia="ru-RU"/>
               </w:rPr>
             </w:pPr>
             <w:r>
@@ -2590,36 +3276,9 @@
                 <w:color w:val="595959"/>
                 <w:sz w:val="18"/>
                 <w:szCs w:val="18"/>
-                <w:lang w:val="ru-RU"/>
-              </w:rPr>
-              <w:t>04/2019</w:t>
-            </w:r>
-            <w:r>
-              <w:rPr>
-                <w:rFonts w:ascii="Tahoma" w:hAnsi="Tahoma" w:cs="Tahoma"/>
-                <w:color w:val="595959"/>
-                <w:sz w:val="18"/>
-                <w:szCs w:val="18"/>
-              </w:rPr>
-              <w:t xml:space="preserve"> – 08</w:t>
-            </w:r>
-            <w:r>
-              <w:rPr>
-                <w:rFonts w:ascii="Tahoma" w:hAnsi="Tahoma" w:cs="Tahoma"/>
-                <w:color w:val="595959"/>
-                <w:sz w:val="18"/>
-                <w:szCs w:val="18"/>
-              </w:rPr>
-              <w:t>/20</w:t>
-            </w:r>
-            <w:r>
-              <w:rPr>
-                <w:rFonts w:ascii="Tahoma" w:hAnsi="Tahoma" w:cs="Tahoma"/>
-                <w:color w:val="595959"/>
-                <w:sz w:val="18"/>
-                <w:szCs w:val="18"/>
-              </w:rPr>
-              <w:t>21</w:t>
+                <w:lang w:eastAsia="ru-RU"/>
+              </w:rPr>
+              <w:t>Senior 3d Artist</w:t>
             </w:r>
           </w:p>
         </w:tc>
@@ -2656,7 +3315,17 @@
                 <w:szCs w:val="18"/>
                 <w:lang w:eastAsia="ru-RU"/>
               </w:rPr>
-              <w:t>Position:</w:t>
+              <w:t>Responsibilities:</w:t>
+            </w:r>
+            <w:r>
+              <w:rPr>
+                <w:rFonts w:ascii="Tahoma" w:hAnsi="Tahoma" w:cs="Tahoma"/>
+                <w:color w:val="595959"/>
+                <w:sz w:val="18"/>
+                <w:szCs w:val="18"/>
+                <w:lang w:eastAsia="ru-RU"/>
+              </w:rPr>
+              <w:t xml:space="preserve"> </w:t>
             </w:r>
           </w:p>
         </w:tc>
@@ -2667,11 +3336,12 @@
           </w:tcPr>
           <w:p>
             <w:pPr>
-              <w:pStyle w:val="Description"/>
-              <w:spacing w:before="0" w:after="0"/>
-              <w:jc w:val="left"/>
-              <w:rPr>
-                <w:rFonts w:ascii="Tahoma" w:hAnsi="Tahoma" w:cs="Tahoma"/>
+              <w:pStyle w:val="ArrowGreenBullets"/>
+              <w:numPr>
+                <w:ilvl w:val="0"/>
+                <w:numId w:val="0"/>
+              </w:numPr>
+              <w:rPr>
                 <w:color w:val="595959"/>
                 <w:sz w:val="18"/>
                 <w:szCs w:val="18"/>
@@ -2680,13 +3350,104 @@
             </w:pPr>
             <w:r>
               <w:rPr>
-                <w:rFonts w:ascii="Tahoma" w:hAnsi="Tahoma" w:cs="Tahoma"/>
+                <w:sz w:val="18"/>
+                <w:szCs w:val="21"/>
+                <w:shd w:val="clear" w:color="auto" w:fill="FFFFFF"/>
+              </w:rPr>
+              <w:t>-</w:t>
+            </w:r>
+            <w:r>
+              <w:rPr>
+                <w:sz w:val="18"/>
+                <w:szCs w:val="21"/>
+                <w:shd w:val="clear" w:color="auto" w:fill="FFFFFF"/>
+              </w:rPr>
+              <w:t>Creation and design of game locations.</w:t>
+            </w:r>
+          </w:p>
+          <w:p>
+            <w:pPr>
+              <w:pStyle w:val="ArrowGreenBullets"/>
+              <w:numPr>
+                <w:ilvl w:val="0"/>
+                <w:numId w:val="0"/>
+              </w:numPr>
+              <w:rPr>
                 <w:color w:val="595959"/>
                 <w:sz w:val="18"/>
                 <w:szCs w:val="18"/>
                 <w:lang w:eastAsia="ru-RU"/>
               </w:rPr>
-              <w:t>Senior 3d Artist</w:t>
+            </w:pPr>
+            <w:r>
+              <w:rPr>
+                <w:color w:val="595959"/>
+                <w:sz w:val="18"/>
+                <w:szCs w:val="18"/>
+                <w:lang w:eastAsia="ru-RU"/>
+              </w:rPr>
+              <w:t>-Material creation and 3d modeling.</w:t>
+            </w:r>
+          </w:p>
+          <w:p>
+            <w:pPr>
+              <w:pStyle w:val="ArrowGreenBullets"/>
+              <w:numPr>
+                <w:ilvl w:val="0"/>
+                <w:numId w:val="0"/>
+              </w:numPr>
+              <w:rPr>
+                <w:sz w:val="18"/>
+                <w:szCs w:val="21"/>
+                <w:shd w:val="clear" w:color="auto" w:fill="FFFFFF"/>
+              </w:rPr>
+            </w:pPr>
+            <w:r>
+              <w:rPr>
+                <w:sz w:val="18"/>
+                <w:szCs w:val="21"/>
+                <w:shd w:val="clear" w:color="auto" w:fill="FFFFFF"/>
+              </w:rPr>
+              <w:t>-</w:t>
+            </w:r>
+            <w:r>
+              <w:rPr>
+                <w:sz w:val="18"/>
+                <w:szCs w:val="21"/>
+                <w:shd w:val="clear" w:color="auto" w:fill="FFFFFF"/>
+              </w:rPr>
+              <w:t>Work on workflow optimization for 3d artists. Research of render engines for the purposes of the project.</w:t>
+            </w:r>
+          </w:p>
+          <w:p>
+            <w:pPr>
+              <w:pStyle w:val="ArrowGreenBullets"/>
+              <w:numPr>
+                <w:ilvl w:val="0"/>
+                <w:numId w:val="0"/>
+              </w:numPr>
+              <w:rPr>
+                <w:color w:val="595959"/>
+                <w:sz w:val="18"/>
+                <w:szCs w:val="18"/>
+                <w:lang w:eastAsia="ru-RU"/>
+              </w:rPr>
+            </w:pPr>
+            <w:r>
+              <w:rPr>
+                <w:sz w:val="18"/>
+                <w:szCs w:val="21"/>
+                <w:shd w:val="clear" w:color="auto" w:fill="FFFFFF"/>
+              </w:rPr>
+              <w:t>-</w:t>
+            </w:r>
+            <w:r>
+              <w:rPr>
+                <w:sz w:val="18"/>
+                <w:szCs w:val="21"/>
+                <w:shd w:val="clear" w:color="auto" w:fill="FFFFFF"/>
+              </w:rPr>
+              <w:t>Render 2d sprites with further processing in Photoshop.</w:t>
             </w:r>
           </w:p>
         </w:tc>
@@ -2708,168 +3469,6 @@
               <w:jc w:val="left"/>
               <w:rPr>
                 <w:rFonts w:ascii="Tahoma" w:hAnsi="Tahoma" w:cs="Tahoma"/>
-                <w:color w:val="595959"/>
-                <w:sz w:val="18"/>
-                <w:szCs w:val="18"/>
-                <w:lang w:eastAsia="ru-RU"/>
-              </w:rPr>
-            </w:pPr>
-            <w:r>
-              <w:rPr>
-                <w:rFonts w:ascii="Tahoma" w:hAnsi="Tahoma" w:cs="Tahoma"/>
-                <w:b/>
-                <w:color w:val="595959"/>
-                <w:sz w:val="18"/>
-                <w:szCs w:val="18"/>
-                <w:lang w:eastAsia="ru-RU"/>
-              </w:rPr>
-              <w:t>Responsibilities:</w:t>
-            </w:r>
-            <w:r>
-              <w:rPr>
-                <w:rFonts w:ascii="Tahoma" w:hAnsi="Tahoma" w:cs="Tahoma"/>
-                <w:color w:val="595959"/>
-                <w:sz w:val="18"/>
-                <w:szCs w:val="18"/>
-                <w:lang w:eastAsia="ru-RU"/>
-              </w:rPr>
-              <w:t xml:space="preserve"> </w:t>
-            </w:r>
-          </w:p>
-        </w:tc>
-        <w:tc>
-          <w:tcPr>
-            <w:tcW w:w="7248" w:type="dxa"/>
-            <w:vAlign w:val="center"/>
-          </w:tcPr>
-          <w:p>
-            <w:pPr>
-              <w:pStyle w:val="ArrowGreenBullets"/>
-              <w:numPr>
-                <w:ilvl w:val="0"/>
-                <w:numId w:val="0"/>
-              </w:numPr>
-              <w:rPr>
-                <w:color w:val="595959"/>
-                <w:sz w:val="18"/>
-                <w:szCs w:val="18"/>
-                <w:lang w:eastAsia="ru-RU"/>
-              </w:rPr>
-            </w:pPr>
-            <w:r>
-              <w:rPr>
-                <w:sz w:val="18"/>
-                <w:szCs w:val="21"/>
-                <w:shd w:val="clear" w:color="auto" w:fill="FFFFFF"/>
-              </w:rPr>
-              <w:t>Creation</w:t>
-            </w:r>
-            <w:r>
-              <w:rPr>
-                <w:sz w:val="18"/>
-                <w:szCs w:val="21"/>
-                <w:shd w:val="clear" w:color="auto" w:fill="FFFFFF"/>
-              </w:rPr>
-              <w:t xml:space="preserve"> and design of game locations.</w:t>
-            </w:r>
-          </w:p>
-          <w:p>
-            <w:pPr>
-              <w:pStyle w:val="ArrowGreenBullets"/>
-              <w:numPr>
-                <w:ilvl w:val="0"/>
-                <w:numId w:val="0"/>
-              </w:numPr>
-              <w:rPr>
-                <w:color w:val="595959"/>
-                <w:sz w:val="18"/>
-                <w:szCs w:val="18"/>
-                <w:lang w:eastAsia="ru-RU"/>
-              </w:rPr>
-            </w:pPr>
-            <w:r>
-              <w:rPr>
-                <w:color w:val="595959"/>
-                <w:sz w:val="18"/>
-                <w:szCs w:val="18"/>
-                <w:lang w:eastAsia="ru-RU"/>
-              </w:rPr>
-              <w:t>Mat</w:t>
-            </w:r>
-            <w:r>
-              <w:rPr>
-                <w:color w:val="595959"/>
-                <w:sz w:val="18"/>
-                <w:szCs w:val="18"/>
-                <w:lang w:eastAsia="ru-RU"/>
-              </w:rPr>
-              <w:t>erial creation and 3d modeling.</w:t>
-            </w:r>
-          </w:p>
-          <w:p>
-            <w:pPr>
-              <w:pStyle w:val="ArrowGreenBullets"/>
-              <w:numPr>
-                <w:ilvl w:val="0"/>
-                <w:numId w:val="0"/>
-              </w:numPr>
-              <w:rPr>
-                <w:sz w:val="18"/>
-                <w:szCs w:val="21"/>
-                <w:shd w:val="clear" w:color="auto" w:fill="FFFFFF"/>
-              </w:rPr>
-            </w:pPr>
-            <w:r>
-              <w:rPr>
-                <w:sz w:val="18"/>
-                <w:szCs w:val="21"/>
-                <w:shd w:val="clear" w:color="auto" w:fill="FFFFFF"/>
-              </w:rPr>
-              <w:t>Work on workflow optimization for 3d artists. Research of render engines for the purposes of the project.</w:t>
-            </w:r>
-          </w:p>
-          <w:p>
-            <w:pPr>
-              <w:pStyle w:val="ArrowGreenBullets"/>
-              <w:numPr>
-                <w:ilvl w:val="0"/>
-                <w:numId w:val="0"/>
-              </w:numPr>
-              <w:rPr>
-                <w:color w:val="595959"/>
-                <w:sz w:val="18"/>
-                <w:szCs w:val="18"/>
-                <w:lang w:eastAsia="ru-RU"/>
-              </w:rPr>
-            </w:pPr>
-            <w:r>
-              <w:rPr>
-                <w:sz w:val="18"/>
-                <w:szCs w:val="21"/>
-                <w:shd w:val="clear" w:color="auto" w:fill="FFFFFF"/>
-              </w:rPr>
-              <w:t>Render 2d sprites with further processing in Photoshop.</w:t>
-            </w:r>
-          </w:p>
-        </w:tc>
-      </w:tr>
-      <w:tr>
-        <w:trPr>
-          <w:trHeight w:val="284"/>
-          <w:jc w:val="center"/>
-        </w:trPr>
-        <w:tc>
-          <w:tcPr>
-            <w:tcW w:w="2958" w:type="dxa"/>
-            <w:vAlign w:val="center"/>
-          </w:tcPr>
-          <w:p>
-            <w:pPr>
-              <w:pStyle w:val="Description"/>
-              <w:spacing w:before="0" w:after="0"/>
-              <w:jc w:val="left"/>
-              <w:rPr>
-                <w:rFonts w:ascii="Tahoma" w:hAnsi="Tahoma" w:cs="Tahoma"/>
                 <w:b/>
                 <w:color w:val="595959"/>
                 <w:sz w:val="18"/>
@@ -2916,6 +3515,72 @@
         </w:tc>
       </w:tr>
     </w:tbl>
+    <w:p>
+      <w:pPr>
+        <w:pStyle w:val="Title"/>
+        <w:jc w:val="left"/>
+        <w:rPr>
+          <w:rFonts w:ascii="Tahoma" w:hAnsi="Tahoma" w:cs="Tahoma"/>
+          <w:b w:val="0"/>
+          <w:color w:val="2E74B5"/>
+          <w:sz w:val="24"/>
+          <w:szCs w:val="24"/>
+        </w:rPr>
+      </w:pPr>
+    </w:p>
+    <w:p>
+      <w:pPr>
+        <w:pStyle w:val="Title"/>
+        <w:jc w:val="left"/>
+        <w:rPr>
+          <w:rFonts w:ascii="Tahoma" w:hAnsi="Tahoma" w:cs="Tahoma"/>
+          <w:b w:val="0"/>
+          <w:color w:val="2E74B5"/>
+          <w:sz w:val="24"/>
+          <w:szCs w:val="24"/>
+        </w:rPr>
+      </w:pPr>
+    </w:p>
+    <w:p>
+      <w:pPr>
+        <w:pStyle w:val="Title"/>
+        <w:jc w:val="left"/>
+        <w:rPr>
+          <w:rFonts w:ascii="Tahoma" w:hAnsi="Tahoma" w:cs="Tahoma"/>
+          <w:b w:val="0"/>
+          <w:color w:val="2E74B5"/>
+          <w:sz w:val="24"/>
+          <w:szCs w:val="24"/>
+        </w:rPr>
+      </w:pPr>
+    </w:p>
+    <w:p>
+      <w:pPr>
+        <w:pStyle w:val="Title"/>
+        <w:jc w:val="left"/>
+        <w:rPr>
+          <w:rFonts w:ascii="Tahoma" w:hAnsi="Tahoma" w:cs="Tahoma"/>
+          <w:b w:val="0"/>
+          <w:color w:val="2E74B5"/>
+          <w:sz w:val="24"/>
+          <w:szCs w:val="24"/>
+        </w:rPr>
+      </w:pPr>
+    </w:p>
+    <w:p>
+      <w:pPr>
+        <w:pStyle w:val="Title"/>
+        <w:jc w:val="left"/>
+        <w:rPr>
+          <w:rFonts w:ascii="Tahoma" w:hAnsi="Tahoma" w:cs="Tahoma"/>
+          <w:b w:val="0"/>
+          <w:color w:val="2E74B5"/>
+          <w:sz w:val="24"/>
+          <w:szCs w:val="24"/>
+          <w:lang w:val="ru-RU"/>
+        </w:rPr>
+      </w:pPr>
+    </w:p>
     <w:p>
       <w:pPr>
         <w:pStyle w:val="Title"/>
@@ -2984,6 +3649,7 @@
                 <w:color w:val="FFFFFF"/>
                 <w:sz w:val="20"/>
               </w:rPr>
+              <w:lastRenderedPageBreak/>
               <w:t>Exterior and interior visualisations</w:t>
             </w:r>
           </w:p>
@@ -3022,18 +3688,7 @@
                 <w:szCs w:val="18"/>
                 <w:lang w:eastAsia="ru-RU"/>
               </w:rPr>
-              <w:t xml:space="preserve">Project </w:t>
-            </w:r>
-            <w:r>
-              <w:rPr>
-                <w:rFonts w:ascii="Tahoma" w:hAnsi="Tahoma" w:cs="Tahoma"/>
-                <w:b/>
-                <w:color w:val="595959"/>
-                <w:sz w:val="18"/>
-                <w:szCs w:val="18"/>
-                <w:lang w:eastAsia="ru-RU"/>
-              </w:rPr>
-              <w:t>Industry:</w:t>
+              <w:t>Company:</w:t>
             </w:r>
           </w:p>
         </w:tc>
@@ -3052,7 +3707,7 @@
                 <w:color w:val="595959"/>
                 <w:sz w:val="18"/>
                 <w:szCs w:val="18"/>
-                <w:lang w:val="en-US" w:eastAsia="ru-RU"/>
+                <w:lang w:val="en-US"/>
               </w:rPr>
             </w:pPr>
             <w:r>
@@ -3063,16 +3718,29 @@
                 <w:szCs w:val="18"/>
                 <w:lang w:val="en-US"/>
               </w:rPr>
-              <w:t xml:space="preserve">Architectural </w:t>
-            </w:r>
-            <w:r>
-              <w:rPr>
-                <w:rFonts w:ascii="Tahoma" w:hAnsi="Tahoma" w:cs="Tahoma"/>
-                <w:color w:val="595959"/>
-                <w:sz w:val="18"/>
-                <w:szCs w:val="18"/>
-              </w:rPr>
-              <w:t>visualization</w:t>
+              <w:t>“</w:t>
+            </w:r>
+            <w:proofErr w:type="spellStart"/>
+            <w:r>
+              <w:rPr>
+                <w:rFonts w:ascii="Tahoma" w:hAnsi="Tahoma" w:cs="Tahoma"/>
+                <w:color w:val="595959"/>
+                <w:sz w:val="18"/>
+                <w:szCs w:val="18"/>
+                <w:lang w:val="en-US"/>
+              </w:rPr>
+              <w:t>Shmidt</w:t>
+            </w:r>
+            <w:proofErr w:type="spellEnd"/>
+            <w:r>
+              <w:rPr>
+                <w:rFonts w:ascii="Tahoma" w:hAnsi="Tahoma" w:cs="Tahoma"/>
+                <w:color w:val="595959"/>
+                <w:sz w:val="18"/>
+                <w:szCs w:val="18"/>
+                <w:lang w:val="en-US"/>
+              </w:rPr>
+              <w:t xml:space="preserve"> studio”</w:t>
             </w:r>
           </w:p>
         </w:tc>
@@ -3110,7 +3778,7 @@
                 <w:szCs w:val="18"/>
                 <w:lang w:eastAsia="ru-RU"/>
               </w:rPr>
-              <w:t>Company:</w:t>
+              <w:t>Duration:</w:t>
             </w:r>
           </w:p>
         </w:tc>
@@ -3129,9 +3797,39 @@
                 <w:color w:val="595959"/>
                 <w:sz w:val="18"/>
                 <w:szCs w:val="18"/>
+                <w:lang w:val="en-US" w:eastAsia="ru-RU"/>
+              </w:rPr>
+            </w:pPr>
+            <w:r>
+              <w:rPr>
+                <w:rFonts w:ascii="Tahoma" w:hAnsi="Tahoma" w:cs="Tahoma"/>
+                <w:color w:val="595959"/>
+                <w:sz w:val="18"/>
+                <w:szCs w:val="18"/>
                 <w:lang w:val="en-US"/>
               </w:rPr>
-            </w:pPr>
+              <w:t>01</w:t>
+            </w:r>
+            <w:r>
+              <w:rPr>
+                <w:rFonts w:ascii="Tahoma" w:hAnsi="Tahoma" w:cs="Tahoma"/>
+                <w:color w:val="595959"/>
+                <w:sz w:val="18"/>
+                <w:szCs w:val="18"/>
+                <w:lang w:val="ru-RU"/>
+              </w:rPr>
+              <w:t>/</w:t>
+            </w:r>
+            <w:r>
+              <w:rPr>
+                <w:rFonts w:ascii="Tahoma" w:hAnsi="Tahoma" w:cs="Tahoma"/>
+                <w:color w:val="595959"/>
+                <w:sz w:val="18"/>
+                <w:szCs w:val="18"/>
+                <w:lang w:val="ru-RU"/>
+              </w:rPr>
+              <w:t>201</w:t>
+            </w:r>
             <w:r>
               <w:rPr>
                 <w:rFonts w:ascii="Tahoma" w:hAnsi="Tahoma" w:cs="Tahoma"/>
@@ -3140,29 +3838,43 @@
                 <w:szCs w:val="18"/>
                 <w:lang w:val="en-US"/>
               </w:rPr>
-              <w:t>“</w:t>
-            </w:r>
-            <w:proofErr w:type="spellStart"/>
-            <w:r>
-              <w:rPr>
-                <w:rFonts w:ascii="Tahoma" w:hAnsi="Tahoma" w:cs="Tahoma"/>
-                <w:color w:val="595959"/>
-                <w:sz w:val="18"/>
-                <w:szCs w:val="18"/>
-                <w:lang w:val="en-US"/>
-              </w:rPr>
-              <w:t>Shmidt</w:t>
-            </w:r>
-            <w:proofErr w:type="spellEnd"/>
-            <w:r>
-              <w:rPr>
-                <w:rFonts w:ascii="Tahoma" w:hAnsi="Tahoma" w:cs="Tahoma"/>
-                <w:color w:val="595959"/>
-                <w:sz w:val="18"/>
-                <w:szCs w:val="18"/>
-                <w:lang w:val="en-US"/>
-              </w:rPr>
-              <w:t xml:space="preserve"> studio”</w:t>
+              <w:t>7</w:t>
+            </w:r>
+            <w:r>
+              <w:rPr>
+                <w:rFonts w:ascii="Tahoma" w:hAnsi="Tahoma" w:cs="Tahoma"/>
+                <w:color w:val="595959"/>
+                <w:sz w:val="18"/>
+                <w:szCs w:val="18"/>
+              </w:rPr>
+              <w:t xml:space="preserve"> – </w:t>
+            </w:r>
+            <w:r>
+              <w:rPr>
+                <w:rFonts w:ascii="Tahoma" w:hAnsi="Tahoma" w:cs="Tahoma"/>
+                <w:color w:val="595959"/>
+                <w:sz w:val="18"/>
+                <w:szCs w:val="18"/>
+              </w:rPr>
+              <w:t>04</w:t>
+            </w:r>
+            <w:r>
+              <w:rPr>
+                <w:rFonts w:ascii="Tahoma" w:hAnsi="Tahoma" w:cs="Tahoma"/>
+                <w:color w:val="595959"/>
+                <w:sz w:val="18"/>
+                <w:szCs w:val="18"/>
+              </w:rPr>
+              <w:t>/201</w:t>
+            </w:r>
+            <w:r>
+              <w:rPr>
+                <w:rFonts w:ascii="Tahoma" w:hAnsi="Tahoma" w:cs="Tahoma"/>
+                <w:color w:val="595959"/>
+                <w:sz w:val="18"/>
+                <w:szCs w:val="18"/>
+              </w:rPr>
+              <w:t>9</w:t>
             </w:r>
           </w:p>
         </w:tc>
@@ -3184,12 +3896,15 @@
               <w:jc w:val="left"/>
               <w:rPr>
                 <w:rFonts w:ascii="Tahoma" w:hAnsi="Tahoma" w:cs="Tahoma"/>
+                <w:b/>
                 <w:color w:val="595959"/>
                 <w:sz w:val="18"/>
                 <w:szCs w:val="18"/>
                 <w:lang w:eastAsia="ru-RU"/>
               </w:rPr>
             </w:pPr>
+            <w:bookmarkStart w:id="0" w:name="_GoBack"/>
+            <w:bookmarkEnd w:id="0"/>
             <w:r>
               <w:rPr>
                 <w:rFonts w:ascii="Tahoma" w:hAnsi="Tahoma" w:cs="Tahoma"/>
@@ -3225,11 +3940,12 @@
               <w:spacing w:before="0" w:after="0"/>
               <w:jc w:val="left"/>
               <w:rPr>
-                <w:rFonts w:ascii="Tahoma" w:hAnsi="Tahoma" w:cs="Tahoma"/>
-                <w:color w:val="595959"/>
-                <w:sz w:val="18"/>
-                <w:szCs w:val="18"/>
-                <w:lang w:val="en-US" w:eastAsia="ru-RU"/>
+                <w:rStyle w:val="hps"/>
+                <w:rFonts w:ascii="Tahoma" w:hAnsi="Tahoma" w:cs="Tahoma"/>
+                <w:color w:val="595959"/>
+                <w:sz w:val="18"/>
+                <w:szCs w:val="18"/>
+                <w:lang w:val="en"/>
               </w:rPr>
             </w:pPr>
             <w:r>
@@ -3262,23 +3978,22 @@
               <w:jc w:val="left"/>
               <w:rPr>
                 <w:rFonts w:ascii="Tahoma" w:hAnsi="Tahoma" w:cs="Tahoma"/>
+                <w:color w:val="595959"/>
+                <w:sz w:val="18"/>
+                <w:szCs w:val="18"/>
+                <w:lang w:eastAsia="ru-RU"/>
+              </w:rPr>
+            </w:pPr>
+            <w:r>
+              <w:rPr>
+                <w:rFonts w:ascii="Tahoma" w:hAnsi="Tahoma" w:cs="Tahoma"/>
                 <w:b/>
                 <w:color w:val="595959"/>
                 <w:sz w:val="18"/>
                 <w:szCs w:val="18"/>
                 <w:lang w:eastAsia="ru-RU"/>
               </w:rPr>
-            </w:pPr>
-            <w:r>
-              <w:rPr>
-                <w:rFonts w:ascii="Tahoma" w:hAnsi="Tahoma" w:cs="Tahoma"/>
-                <w:b/>
-                <w:color w:val="595959"/>
-                <w:sz w:val="18"/>
-                <w:szCs w:val="18"/>
-                <w:lang w:eastAsia="ru-RU"/>
-              </w:rPr>
-              <w:t>Duration:</w:t>
+              <w:t>Position:</w:t>
             </w:r>
           </w:p>
         </w:tc>
@@ -3293,6 +4008,15 @@
               <w:spacing w:before="0" w:after="0"/>
               <w:jc w:val="left"/>
               <w:rPr>
+                <w:rFonts w:ascii="Tahoma" w:hAnsi="Tahoma" w:cs="Tahoma"/>
+                <w:color w:val="595959"/>
+                <w:sz w:val="18"/>
+                <w:szCs w:val="18"/>
+                <w:lang w:eastAsia="ru-RU"/>
+              </w:rPr>
+            </w:pPr>
+            <w:r>
+              <w:rPr>
                 <w:rStyle w:val="hps"/>
                 <w:rFonts w:ascii="Tahoma" w:hAnsi="Tahoma" w:cs="Tahoma"/>
                 <w:color w:val="595959"/>
@@ -3300,82 +4024,7 @@
                 <w:szCs w:val="18"/>
                 <w:lang w:val="en"/>
               </w:rPr>
-            </w:pPr>
-            <w:r>
-              <w:rPr>
-                <w:rFonts w:ascii="Tahoma" w:hAnsi="Tahoma" w:cs="Tahoma"/>
-                <w:color w:val="595959"/>
-                <w:sz w:val="18"/>
-                <w:szCs w:val="18"/>
-                <w:lang w:val="en-US"/>
-              </w:rPr>
-              <w:t>01</w:t>
-            </w:r>
-            <w:r>
-              <w:rPr>
-                <w:rFonts w:ascii="Tahoma" w:hAnsi="Tahoma" w:cs="Tahoma"/>
-                <w:color w:val="595959"/>
-                <w:sz w:val="18"/>
-                <w:szCs w:val="18"/>
-                <w:lang w:val="ru-RU"/>
-              </w:rPr>
-              <w:t>/</w:t>
-            </w:r>
-            <w:r>
-              <w:rPr>
-                <w:rFonts w:ascii="Tahoma" w:hAnsi="Tahoma" w:cs="Tahoma"/>
-                <w:color w:val="595959"/>
-                <w:sz w:val="18"/>
-                <w:szCs w:val="18"/>
-                <w:lang w:val="ru-RU"/>
-              </w:rPr>
-              <w:t>201</w:t>
-            </w:r>
-            <w:r>
-              <w:rPr>
-                <w:rFonts w:ascii="Tahoma" w:hAnsi="Tahoma" w:cs="Tahoma"/>
-                <w:color w:val="595959"/>
-                <w:sz w:val="18"/>
-                <w:szCs w:val="18"/>
-                <w:lang w:val="en-US"/>
-              </w:rPr>
-              <w:t>7</w:t>
-            </w:r>
-            <w:r>
-              <w:rPr>
-                <w:rFonts w:ascii="Tahoma" w:hAnsi="Tahoma" w:cs="Tahoma"/>
-                <w:color w:val="595959"/>
-                <w:sz w:val="18"/>
-                <w:szCs w:val="18"/>
-              </w:rPr>
-              <w:t xml:space="preserve"> – </w:t>
-            </w:r>
-            <w:r>
-              <w:rPr>
-                <w:rFonts w:ascii="Tahoma" w:hAnsi="Tahoma" w:cs="Tahoma"/>
-                <w:color w:val="595959"/>
-                <w:sz w:val="18"/>
-                <w:szCs w:val="18"/>
-              </w:rPr>
-              <w:t>04</w:t>
-            </w:r>
-            <w:r>
-              <w:rPr>
-                <w:rFonts w:ascii="Tahoma" w:hAnsi="Tahoma" w:cs="Tahoma"/>
-                <w:color w:val="595959"/>
-                <w:sz w:val="18"/>
-                <w:szCs w:val="18"/>
-              </w:rPr>
-              <w:t>/201</w:t>
-            </w:r>
-            <w:r>
-              <w:rPr>
-                <w:rFonts w:ascii="Tahoma" w:hAnsi="Tahoma" w:cs="Tahoma"/>
-                <w:color w:val="595959"/>
-                <w:sz w:val="18"/>
-                <w:szCs w:val="18"/>
-              </w:rPr>
-              <w:t>9</w:t>
+              <w:t>Computer Graphic Artist</w:t>
             </w:r>
           </w:p>
         </w:tc>
@@ -3412,7 +4061,17 @@
                 <w:szCs w:val="18"/>
                 <w:lang w:eastAsia="ru-RU"/>
               </w:rPr>
-              <w:t>Position:</w:t>
+              <w:t>Responsibilities:</w:t>
+            </w:r>
+            <w:r>
+              <w:rPr>
+                <w:rFonts w:ascii="Tahoma" w:hAnsi="Tahoma" w:cs="Tahoma"/>
+                <w:color w:val="595959"/>
+                <w:sz w:val="18"/>
+                <w:szCs w:val="18"/>
+                <w:lang w:eastAsia="ru-RU"/>
+              </w:rPr>
+              <w:t xml:space="preserve"> </w:t>
             </w:r>
           </w:p>
         </w:tc>
@@ -3423,11 +4082,49 @@
           </w:tcPr>
           <w:p>
             <w:pPr>
-              <w:pStyle w:val="Description"/>
-              <w:spacing w:before="0" w:after="0"/>
-              <w:jc w:val="left"/>
-              <w:rPr>
-                <w:rFonts w:ascii="Tahoma" w:hAnsi="Tahoma" w:cs="Tahoma"/>
+              <w:pStyle w:val="ArrowGreenBullets"/>
+              <w:numPr>
+                <w:ilvl w:val="0"/>
+                <w:numId w:val="0"/>
+              </w:numPr>
+              <w:rPr>
+                <w:sz w:val="18"/>
+                <w:szCs w:val="18"/>
+                <w:lang w:val="en"/>
+              </w:rPr>
+            </w:pPr>
+            <w:r>
+              <w:rPr>
+                <w:sz w:val="18"/>
+                <w:szCs w:val="18"/>
+              </w:rPr>
+              <w:t>-Production</w:t>
+            </w:r>
+            <w:r>
+              <w:rPr>
+                <w:sz w:val="18"/>
+                <w:szCs w:val="18"/>
+                <w:lang w:val="en"/>
+              </w:rPr>
+              <w:t xml:space="preserve"> of exterior and interior visualizations</w:t>
+            </w:r>
+            <w:r>
+              <w:rPr>
+                <w:sz w:val="18"/>
+                <w:szCs w:val="18"/>
+                <w:lang w:val="en"/>
+              </w:rPr>
+              <w:t>.</w:t>
+            </w:r>
+          </w:p>
+          <w:p>
+            <w:pPr>
+              <w:pStyle w:val="ArrowGreenBullets"/>
+              <w:numPr>
+                <w:ilvl w:val="0"/>
+                <w:numId w:val="0"/>
+              </w:numPr>
+              <w:rPr>
                 <w:color w:val="595959"/>
                 <w:sz w:val="18"/>
                 <w:szCs w:val="18"/>
@@ -3436,14 +4133,38 @@
             </w:pPr>
             <w:r>
               <w:rPr>
-                <w:rStyle w:val="hps"/>
-                <w:rFonts w:ascii="Tahoma" w:hAnsi="Tahoma" w:cs="Tahoma"/>
-                <w:color w:val="595959"/>
-                <w:sz w:val="18"/>
-                <w:szCs w:val="18"/>
+                <w:sz w:val="18"/>
+                <w:szCs w:val="21"/>
+                <w:shd w:val="clear" w:color="auto" w:fill="FFFFFF"/>
                 <w:lang w:val="en"/>
               </w:rPr>
-              <w:t>Computer Graphic Artist</w:t>
+              <w:t>-</w:t>
+            </w:r>
+            <w:r>
+              <w:rPr>
+                <w:sz w:val="18"/>
+                <w:szCs w:val="21"/>
+                <w:shd w:val="clear" w:color="auto" w:fill="FFFFFF"/>
+              </w:rPr>
+              <w:t xml:space="preserve">Post-processing render in </w:t>
+            </w:r>
+            <w:proofErr w:type="spellStart"/>
+            <w:r>
+              <w:rPr>
+                <w:sz w:val="18"/>
+                <w:szCs w:val="21"/>
+                <w:shd w:val="clear" w:color="auto" w:fill="FFFFFF"/>
+              </w:rPr>
+              <w:t>photoshop</w:t>
+            </w:r>
+            <w:proofErr w:type="spellEnd"/>
+            <w:r>
+              <w:rPr>
+                <w:sz w:val="18"/>
+                <w:szCs w:val="21"/>
+                <w:shd w:val="clear" w:color="auto" w:fill="FFFFFF"/>
+              </w:rPr>
+              <w:t>.</w:t>
             </w:r>
           </w:p>
         </w:tc>
@@ -3465,137 +4186,6 @@
               <w:jc w:val="left"/>
               <w:rPr>
                 <w:rFonts w:ascii="Tahoma" w:hAnsi="Tahoma" w:cs="Tahoma"/>
-                <w:color w:val="595959"/>
-                <w:sz w:val="18"/>
-                <w:szCs w:val="18"/>
-                <w:lang w:eastAsia="ru-RU"/>
-              </w:rPr>
-            </w:pPr>
-            <w:r>
-              <w:rPr>
-                <w:rFonts w:ascii="Tahoma" w:hAnsi="Tahoma" w:cs="Tahoma"/>
-                <w:b/>
-                <w:color w:val="595959"/>
-                <w:sz w:val="18"/>
-                <w:szCs w:val="18"/>
-                <w:lang w:eastAsia="ru-RU"/>
-              </w:rPr>
-              <w:t>Responsibilities:</w:t>
-            </w:r>
-            <w:r>
-              <w:rPr>
-                <w:rFonts w:ascii="Tahoma" w:hAnsi="Tahoma" w:cs="Tahoma"/>
-                <w:color w:val="595959"/>
-                <w:sz w:val="18"/>
-                <w:szCs w:val="18"/>
-                <w:lang w:eastAsia="ru-RU"/>
-              </w:rPr>
-              <w:t xml:space="preserve"> </w:t>
-            </w:r>
-          </w:p>
-        </w:tc>
-        <w:tc>
-          <w:tcPr>
-            <w:tcW w:w="7248" w:type="dxa"/>
-            <w:vAlign w:val="center"/>
-          </w:tcPr>
-          <w:p>
-            <w:pPr>
-              <w:pStyle w:val="ArrowGreenBullets"/>
-              <w:numPr>
-                <w:ilvl w:val="0"/>
-                <w:numId w:val="0"/>
-              </w:numPr>
-              <w:rPr>
-                <w:sz w:val="18"/>
-                <w:szCs w:val="18"/>
-                <w:lang w:val="en"/>
-              </w:rPr>
-            </w:pPr>
-            <w:r>
-              <w:rPr>
-                <w:sz w:val="18"/>
-                <w:szCs w:val="18"/>
-              </w:rPr>
-              <w:t>Production</w:t>
-            </w:r>
-            <w:r>
-              <w:rPr>
-                <w:sz w:val="18"/>
-                <w:szCs w:val="18"/>
-                <w:lang w:val="en"/>
-              </w:rPr>
-              <w:t xml:space="preserve"> of exterior and interior visualizations</w:t>
-            </w:r>
-            <w:r>
-              <w:rPr>
-                <w:sz w:val="18"/>
-                <w:szCs w:val="18"/>
-                <w:lang w:val="en"/>
-              </w:rPr>
-              <w:t>.</w:t>
-            </w:r>
-          </w:p>
-          <w:p>
-            <w:pPr>
-              <w:pStyle w:val="ArrowGreenBullets"/>
-              <w:numPr>
-                <w:ilvl w:val="0"/>
-                <w:numId w:val="0"/>
-              </w:numPr>
-              <w:rPr>
-                <w:color w:val="595959"/>
-                <w:sz w:val="18"/>
-                <w:szCs w:val="18"/>
-                <w:lang w:eastAsia="ru-RU"/>
-              </w:rPr>
-            </w:pPr>
-            <w:r>
-              <w:rPr>
-                <w:sz w:val="18"/>
-                <w:szCs w:val="21"/>
-                <w:shd w:val="clear" w:color="auto" w:fill="FFFFFF"/>
-              </w:rPr>
-              <w:t xml:space="preserve">Post-processing render in </w:t>
-            </w:r>
-            <w:proofErr w:type="spellStart"/>
-            <w:r>
-              <w:rPr>
-                <w:sz w:val="18"/>
-                <w:szCs w:val="21"/>
-                <w:shd w:val="clear" w:color="auto" w:fill="FFFFFF"/>
-              </w:rPr>
-              <w:t>photoshop</w:t>
-            </w:r>
-            <w:proofErr w:type="spellEnd"/>
-            <w:r>
-              <w:rPr>
-                <w:sz w:val="18"/>
-                <w:szCs w:val="21"/>
-                <w:shd w:val="clear" w:color="auto" w:fill="FFFFFF"/>
-              </w:rPr>
-              <w:t>.</w:t>
-            </w:r>
-          </w:p>
-        </w:tc>
-      </w:tr>
-      <w:tr>
-        <w:trPr>
-          <w:trHeight w:val="284"/>
-          <w:jc w:val="center"/>
-        </w:trPr>
-        <w:tc>
-          <w:tcPr>
-            <w:tcW w:w="2958" w:type="dxa"/>
-            <w:vAlign w:val="center"/>
-          </w:tcPr>
-          <w:p>
-            <w:pPr>
-              <w:pStyle w:val="Description"/>
-              <w:spacing w:before="0" w:after="0"/>
-              <w:jc w:val="left"/>
-              <w:rPr>
-                <w:rFonts w:ascii="Tahoma" w:hAnsi="Tahoma" w:cs="Tahoma"/>
                 <w:b/>
                 <w:color w:val="595959"/>
                 <w:sz w:val="18"/>
@@ -3770,7 +4360,6 @@
         <w:pStyle w:val="Description"/>
         <w:rPr>
           <w:rFonts w:ascii="Tahoma" w:hAnsi="Tahoma" w:cs="Tahoma"/>
-          <w:lang w:val="en-US"/>
         </w:rPr>
       </w:pPr>
     </w:p>
@@ -3939,7 +4528,7 @@
                                 <w:sz w:val="16"/>
                                 <w:szCs w:val="16"/>
                               </w:rPr>
-                              <w:t>2</w:t>
+                              <w:t>3</w:t>
                             </w:r>
                             <w:r>
                               <w:rPr>
@@ -4103,7 +4692,7 @@
                           <w:sz w:val="16"/>
                           <w:szCs w:val="16"/>
                         </w:rPr>
-                        <w:t>2</w:t>
+                        <w:t>3</w:t>
                       </w:r>
                       <w:r>
                         <w:rPr>
@@ -7668,7 +8257,7 @@
 </file>
 
 <file path=customXml/itemProps1.xml><?xml version="1.0" encoding="utf-8"?>
-<ds:datastoreItem xmlns:ds="http://schemas.openxmlformats.org/officeDocument/2006/customXml" ds:itemID="{508E1F2F-17AB-4F43-93A9-3A1E8D8DA516}">
+<ds:datastoreItem xmlns:ds="http://schemas.openxmlformats.org/officeDocument/2006/customXml" ds:itemID="{E8EFCAF1-D291-4F81-8C64-2A779391E7A4}">
   <ds:schemaRefs>
     <ds:schemaRef ds:uri="http://schemas.openxmlformats.org/officeDocument/2006/bibliography"/>
   </ds:schemaRefs>

</xml_diff>

<commit_message>
added new education info
</commit_message>
<xml_diff>
--- a/cv/evgeny_rozhnowsky_cv.docx
+++ b/cv/evgeny_rozhnowsky_cv.docx
@@ -1343,16 +1343,24 @@
         <w:spacing w:after="0"/>
       </w:pPr>
       <w:r>
-        <w:t>Work experienc</w:t>
-      </w:r>
-      <w:bookmarkStart w:id="0" w:name="_GoBack"/>
-      <w:bookmarkEnd w:id="0"/>
-      <w:r>
-        <w:t>e</w:t>
-      </w:r>
-      <w:r>
-        <w:t xml:space="preserve"> with Boost, XML, SQL</w:t>
-      </w:r>
+        <w:t>Work experience with Boost, XML, SQL</w:t>
+      </w:r>
+      <w:r>
+        <w:t xml:space="preserve">, </w:t>
+      </w:r>
+      <w:proofErr w:type="spellStart"/>
+      <w:r>
+        <w:t>CMake</w:t>
+      </w:r>
+      <w:proofErr w:type="spellEnd"/>
+      <w:r>
+        <w:t xml:space="preserve">, </w:t>
+      </w:r>
+      <w:proofErr w:type="spellStart"/>
+      <w:r>
+        <w:t>GoogleTest</w:t>
+      </w:r>
+      <w:proofErr w:type="spellEnd"/>
     </w:p>
     <w:p>
       <w:pPr>
@@ -2201,6 +2209,435 @@
     <w:p>
       <w:pPr>
         <w:pStyle w:val="Title"/>
+        <w:spacing w:after="100" w:afterAutospacing="1"/>
+        <w:jc w:val="left"/>
+        <w:rPr>
+          <w:rFonts w:ascii="Tahoma" w:hAnsi="Tahoma" w:cs="Tahoma"/>
+          <w:b w:val="0"/>
+          <w:color w:val="006666"/>
+          <w:sz w:val="24"/>
+          <w:szCs w:val="24"/>
+          <w:lang w:val="en-US"/>
+        </w:rPr>
+      </w:pPr>
+      <w:r>
+        <w:rPr>
+          <w:rFonts w:ascii="Tahoma" w:hAnsi="Tahoma" w:cs="Tahoma"/>
+          <w:b w:val="0"/>
+          <w:color w:val="006666"/>
+          <w:sz w:val="24"/>
+          <w:szCs w:val="24"/>
+          <w:lang w:val="en-US"/>
+        </w:rPr>
+        <w:t>EDUCATION</w:t>
+      </w:r>
+    </w:p>
+    <w:p>
+      <w:pPr>
+        <w:pStyle w:val="ArrowBlueBullets"/>
+        <w:spacing w:after="0"/>
+        <w:ind w:left="461" w:hanging="346"/>
+      </w:pPr>
+      <w:r>
+        <w:rPr>
+          <w:b/>
+        </w:rPr>
+        <w:t>Books</w:t>
+      </w:r>
+      <w:r>
+        <w:t xml:space="preserve">: </w:t>
+      </w:r>
+      <w:proofErr w:type="spellStart"/>
+      <w:r>
+        <w:t>Stolyarov</w:t>
+      </w:r>
+      <w:proofErr w:type="spellEnd"/>
+      <w:r>
+        <w:t xml:space="preserve"> A.V. </w:t>
+      </w:r>
+      <w:r>
+        <w:t>–</w:t>
+      </w:r>
+      <w:r>
+        <w:t xml:space="preserve"> </w:t>
+      </w:r>
+      <w:hyperlink r:id="rId12" w:history="1">
+        <w:r>
+          <w:rPr>
+            <w:rStyle w:val="Hyperlink"/>
+          </w:rPr>
+          <w:t>Programming</w:t>
+        </w:r>
+        <w:r>
+          <w:rPr>
+            <w:rStyle w:val="Hyperlink"/>
+          </w:rPr>
+          <w:t>: an introduction to the pro</w:t>
+        </w:r>
+        <w:r>
+          <w:rPr>
+            <w:rStyle w:val="Hyperlink"/>
+          </w:rPr>
+          <w:t>f</w:t>
+        </w:r>
+        <w:r>
+          <w:rPr>
+            <w:rStyle w:val="Hyperlink"/>
+          </w:rPr>
+          <w:t>ession</w:t>
+        </w:r>
+      </w:hyperlink>
+      <w:r>
+        <w:t xml:space="preserve"> </w:t>
+      </w:r>
+      <w:r>
+        <w:t>(three-volume book).</w:t>
+      </w:r>
+    </w:p>
+    <w:p>
+      <w:pPr>
+        <w:pStyle w:val="ArrowBlueBullets"/>
+        <w:spacing w:after="0"/>
+        <w:ind w:left="461" w:hanging="346"/>
+      </w:pPr>
+      <w:r>
+        <w:rPr>
+          <w:b/>
+        </w:rPr>
+        <w:t>Sites</w:t>
+      </w:r>
+      <w:r>
+        <w:t>:</w:t>
+      </w:r>
+      <w:r>
+        <w:t xml:space="preserve"> </w:t>
+      </w:r>
+      <w:hyperlink r:id="rId13" w:history="1">
+        <w:r>
+          <w:rPr>
+            <w:rStyle w:val="Hyperlink"/>
+          </w:rPr>
+          <w:t>cpprefence</w:t>
+        </w:r>
+        <w:r>
+          <w:rPr>
+            <w:rStyle w:val="Hyperlink"/>
+          </w:rPr>
+          <w:t>.</w:t>
+        </w:r>
+        <w:r>
+          <w:rPr>
+            <w:rStyle w:val="Hyperlink"/>
+          </w:rPr>
+          <w:t>com</w:t>
+        </w:r>
+      </w:hyperlink>
+      <w:r>
+        <w:t xml:space="preserve"> (C++ programmer’s online reference), </w:t>
+      </w:r>
+      <w:hyperlink r:id="rId14" w:history="1">
+        <w:r>
+          <w:rPr>
+            <w:rStyle w:val="Hyperlink"/>
+          </w:rPr>
+          <w:t>ravesli.com</w:t>
+        </w:r>
+      </w:hyperlink>
+      <w:r>
+        <w:t xml:space="preserve"> (online book + courses)</w:t>
+      </w:r>
+    </w:p>
+    <w:p>
+      <w:pPr>
+        <w:pStyle w:val="ArrowBlueBullets"/>
+        <w:spacing w:after="0"/>
+      </w:pPr>
+      <w:r>
+        <w:rPr>
+          <w:b/>
+        </w:rPr>
+        <w:t>UE learning</w:t>
+      </w:r>
+      <w:r>
+        <w:t xml:space="preserve">: </w:t>
+      </w:r>
+      <w:hyperlink r:id="rId15" w:history="1">
+        <w:r>
+          <w:rPr>
+            <w:rStyle w:val="Hyperlink"/>
+          </w:rPr>
+          <w:t xml:space="preserve">A series of courses and </w:t>
+        </w:r>
+        <w:r>
+          <w:rPr>
+            <w:rStyle w:val="Hyperlink"/>
+          </w:rPr>
+          <w:t>t</w:t>
+        </w:r>
+        <w:r>
+          <w:rPr>
+            <w:rStyle w:val="Hyperlink"/>
+          </w:rPr>
+          <w:t>utorials</w:t>
+        </w:r>
+      </w:hyperlink>
+      <w:r>
+        <w:t xml:space="preserve"> </w:t>
+      </w:r>
+      <w:r>
+        <w:t>(</w:t>
+      </w:r>
+      <w:r>
+        <w:t>including official</w:t>
+      </w:r>
+      <w:r>
+        <w:t>)</w:t>
+      </w:r>
+      <w:r>
+        <w:t>.</w:t>
+      </w:r>
+      <w:r>
+        <w:t xml:space="preserve"> </w:t>
+      </w:r>
+      <w:hyperlink r:id="rId16" w:history="1">
+        <w:r>
+          <w:rPr>
+            <w:rStyle w:val="Hyperlink"/>
+          </w:rPr>
+          <w:t>UE documentation</w:t>
+        </w:r>
+      </w:hyperlink>
+      <w:r>
+        <w:t>.</w:t>
+      </w:r>
+      <w:bookmarkStart w:id="0" w:name="_GoBack"/>
+      <w:bookmarkEnd w:id="0"/>
+    </w:p>
+    <w:p>
+      <w:pPr>
+        <w:pStyle w:val="ArrowBlueBullets"/>
+        <w:spacing w:after="0"/>
+        <w:ind w:left="461" w:hanging="346"/>
+      </w:pPr>
+      <w:r>
+        <w:rPr>
+          <w:b/>
+        </w:rPr>
+        <w:t>YouTube</w:t>
+      </w:r>
+      <w:r>
+        <w:t xml:space="preserve">: </w:t>
+      </w:r>
+      <w:hyperlink r:id="rId17" w:history="1">
+        <w:r>
+          <w:rPr>
+            <w:rStyle w:val="Hyperlink"/>
+          </w:rPr>
+          <w:t xml:space="preserve">Ilya </w:t>
+        </w:r>
+        <w:proofErr w:type="spellStart"/>
+        <w:r>
+          <w:rPr>
+            <w:rStyle w:val="Hyperlink"/>
+          </w:rPr>
+          <w:t>Meshcherin</w:t>
+        </w:r>
+        <w:proofErr w:type="spellEnd"/>
+        <w:r>
+          <w:rPr>
+            <w:rStyle w:val="Hyperlink"/>
+          </w:rPr>
+          <w:t xml:space="preserve"> channel</w:t>
+        </w:r>
+      </w:hyperlink>
+      <w:r>
+        <w:t xml:space="preserve"> –</w:t>
+      </w:r>
+      <w:r>
+        <w:t xml:space="preserve"> MIPT</w:t>
+      </w:r>
+      <w:r>
+        <w:t xml:space="preserve"> C++</w:t>
+      </w:r>
+      <w:r>
+        <w:t xml:space="preserve"> </w:t>
+      </w:r>
+      <w:r>
+        <w:t>course</w:t>
+      </w:r>
+      <w:r>
+        <w:t xml:space="preserve">; </w:t>
+      </w:r>
+      <w:hyperlink r:id="rId18" w:history="1">
+        <w:proofErr w:type="spellStart"/>
+        <w:r>
+          <w:rPr>
+            <w:rStyle w:val="Hyperlink"/>
+          </w:rPr>
+          <w:t>SimpleCode</w:t>
+        </w:r>
+        <w:proofErr w:type="spellEnd"/>
+        <w:r>
+          <w:rPr>
+            <w:rStyle w:val="Hyperlink"/>
+          </w:rPr>
+          <w:t xml:space="preserve"> ch</w:t>
+        </w:r>
+        <w:r>
+          <w:rPr>
+            <w:rStyle w:val="Hyperlink"/>
+          </w:rPr>
+          <w:t>a</w:t>
+        </w:r>
+        <w:r>
+          <w:rPr>
+            <w:rStyle w:val="Hyperlink"/>
+          </w:rPr>
+          <w:t>nnel</w:t>
+        </w:r>
+      </w:hyperlink>
+      <w:r>
+        <w:t xml:space="preserve"> – C++ </w:t>
+      </w:r>
+      <w:r>
+        <w:t>course</w:t>
+      </w:r>
+      <w:r>
+        <w:t xml:space="preserve">; </w:t>
+      </w:r>
+      <w:r>
+        <w:tab/>
+      </w:r>
+    </w:p>
+    <w:p>
+      <w:pPr>
+        <w:pStyle w:val="ArrowBlueBullets"/>
+        <w:numPr>
+          <w:ilvl w:val="0"/>
+          <w:numId w:val="0"/>
+        </w:numPr>
+        <w:spacing w:after="0"/>
+        <w:ind w:left="461"/>
+        <w:rPr>
+          <w:rFonts w:cs="Tahoma"/>
+          <w:bdr w:val="none" w:sz="0" w:space="0" w:color="auto" w:frame="1"/>
+          <w:shd w:val="clear" w:color="auto" w:fill="FFFFFF"/>
+        </w:rPr>
+      </w:pPr>
+      <w:proofErr w:type="spellStart"/>
+      <w:r>
+        <w:t>Krinkin</w:t>
+      </w:r>
+      <w:proofErr w:type="spellEnd"/>
+      <w:r>
+        <w:t xml:space="preserve"> Kirill cha</w:t>
+      </w:r>
+      <w:r>
+        <w:t>n</w:t>
+      </w:r>
+      <w:r>
+        <w:t>nel</w:t>
+      </w:r>
+      <w:r>
+        <w:t xml:space="preserve"> </w:t>
+      </w:r>
+      <w:r>
+        <w:t>–</w:t>
+      </w:r>
+      <w:r>
+        <w:t xml:space="preserve"> </w:t>
+      </w:r>
+      <w:hyperlink r:id="rId19" w:history="1">
+        <w:r>
+          <w:rPr>
+            <w:rStyle w:val="Hyperlink"/>
+            <w:rFonts w:cs="Tahoma"/>
+            <w:bdr w:val="none" w:sz="0" w:space="0" w:color="auto" w:frame="1"/>
+            <w:shd w:val="clear" w:color="auto" w:fill="FFFFFF"/>
+          </w:rPr>
+          <w:t>Introduction into Computer Architecture and Operating Systems Elements</w:t>
+        </w:r>
+      </w:hyperlink>
+      <w:r>
+        <w:rPr>
+          <w:rFonts w:cs="Tahoma"/>
+          <w:bdr w:val="none" w:sz="0" w:space="0" w:color="auto" w:frame="1"/>
+          <w:shd w:val="clear" w:color="auto" w:fill="FFFFFF"/>
+        </w:rPr>
+        <w:t xml:space="preserve"> </w:t>
+      </w:r>
+      <w:r>
+        <w:rPr>
+          <w:rFonts w:cs="Tahoma"/>
+          <w:bdr w:val="none" w:sz="0" w:space="0" w:color="auto" w:frame="1"/>
+          <w:shd w:val="clear" w:color="auto" w:fill="FFFFFF"/>
+        </w:rPr>
+        <w:t>course</w:t>
+      </w:r>
+      <w:r>
+        <w:rPr>
+          <w:rFonts w:cs="Tahoma"/>
+          <w:bdr w:val="none" w:sz="0" w:space="0" w:color="auto" w:frame="1"/>
+          <w:shd w:val="clear" w:color="auto" w:fill="FFFFFF"/>
+        </w:rPr>
+        <w:t xml:space="preserve">, </w:t>
+      </w:r>
+      <w:hyperlink r:id="rId20" w:history="1">
+        <w:r>
+          <w:rPr>
+            <w:rStyle w:val="Hyperlink"/>
+            <w:rFonts w:cs="Tahoma"/>
+            <w:bdr w:val="none" w:sz="0" w:space="0" w:color="auto" w:frame="1"/>
+            <w:shd w:val="clear" w:color="auto" w:fill="FFFFFF"/>
+          </w:rPr>
+          <w:t>Linux programming</w:t>
+        </w:r>
+      </w:hyperlink>
+      <w:r>
+        <w:rPr>
+          <w:rFonts w:cs="Tahoma"/>
+          <w:bdr w:val="none" w:sz="0" w:space="0" w:color="auto" w:frame="1"/>
+          <w:shd w:val="clear" w:color="auto" w:fill="FFFFFF"/>
+        </w:rPr>
+        <w:t xml:space="preserve"> cour</w:t>
+      </w:r>
+      <w:r>
+        <w:rPr>
+          <w:rFonts w:cs="Tahoma"/>
+          <w:bdr w:val="none" w:sz="0" w:space="0" w:color="auto" w:frame="1"/>
+          <w:shd w:val="clear" w:color="auto" w:fill="FFFFFF"/>
+        </w:rPr>
+        <w:t>s</w:t>
+      </w:r>
+      <w:r>
+        <w:rPr>
+          <w:rFonts w:cs="Tahoma"/>
+          <w:bdr w:val="none" w:sz="0" w:space="0" w:color="auto" w:frame="1"/>
+          <w:shd w:val="clear" w:color="auto" w:fill="FFFFFF"/>
+        </w:rPr>
+        <w:t>e</w:t>
+      </w:r>
+      <w:r>
+        <w:rPr>
+          <w:rFonts w:cs="Tahoma"/>
+          <w:bdr w:val="none" w:sz="0" w:space="0" w:color="auto" w:frame="1"/>
+          <w:shd w:val="clear" w:color="auto" w:fill="FFFFFF"/>
+        </w:rPr>
+        <w:t xml:space="preserve"> </w:t>
+      </w:r>
+      <w:r>
+        <w:rPr>
+          <w:rFonts w:cs="Tahoma"/>
+          <w:b/>
+          <w:bdr w:val="none" w:sz="0" w:space="0" w:color="auto" w:frame="1"/>
+          <w:shd w:val="clear" w:color="auto" w:fill="FFFFFF"/>
+        </w:rPr>
+        <w:t>etc.</w:t>
+      </w:r>
+    </w:p>
+    <w:p>
+      <w:pPr>
+        <w:pStyle w:val="Title"/>
         <w:jc w:val="left"/>
         <w:rPr>
           <w:rFonts w:ascii="Tahoma" w:hAnsi="Tahoma" w:cs="Tahoma"/>
@@ -2208,6 +2645,7 @@
           <w:color w:val="2E74B5"/>
           <w:sz w:val="24"/>
           <w:szCs w:val="24"/>
+          <w:lang w:val="en-US"/>
         </w:rPr>
       </w:pPr>
     </w:p>
@@ -3140,7 +3578,7 @@
                 <w:szCs w:val="18"/>
               </w:rPr>
             </w:pPr>
-            <w:hyperlink r:id="rId12" w:history="1">
+            <w:hyperlink r:id="rId21" w:history="1">
               <w:r>
                 <w:rPr>
                   <w:rStyle w:val="Hyperlink"/>
@@ -3532,72 +3970,6 @@
         </w:tc>
       </w:tr>
     </w:tbl>
-    <w:p>
-      <w:pPr>
-        <w:pStyle w:val="Title"/>
-        <w:jc w:val="left"/>
-        <w:rPr>
-          <w:rFonts w:ascii="Tahoma" w:hAnsi="Tahoma" w:cs="Tahoma"/>
-          <w:b w:val="0"/>
-          <w:color w:val="2E74B5"/>
-          <w:sz w:val="24"/>
-          <w:szCs w:val="24"/>
-        </w:rPr>
-      </w:pPr>
-    </w:p>
-    <w:p>
-      <w:pPr>
-        <w:pStyle w:val="Title"/>
-        <w:jc w:val="left"/>
-        <w:rPr>
-          <w:rFonts w:ascii="Tahoma" w:hAnsi="Tahoma" w:cs="Tahoma"/>
-          <w:b w:val="0"/>
-          <w:color w:val="2E74B5"/>
-          <w:sz w:val="24"/>
-          <w:szCs w:val="24"/>
-        </w:rPr>
-      </w:pPr>
-    </w:p>
-    <w:p>
-      <w:pPr>
-        <w:pStyle w:val="Title"/>
-        <w:jc w:val="left"/>
-        <w:rPr>
-          <w:rFonts w:ascii="Tahoma" w:hAnsi="Tahoma" w:cs="Tahoma"/>
-          <w:b w:val="0"/>
-          <w:color w:val="2E74B5"/>
-          <w:sz w:val="24"/>
-          <w:szCs w:val="24"/>
-        </w:rPr>
-      </w:pPr>
-    </w:p>
-    <w:p>
-      <w:pPr>
-        <w:pStyle w:val="Title"/>
-        <w:jc w:val="left"/>
-        <w:rPr>
-          <w:rFonts w:ascii="Tahoma" w:hAnsi="Tahoma" w:cs="Tahoma"/>
-          <w:b w:val="0"/>
-          <w:color w:val="2E74B5"/>
-          <w:sz w:val="24"/>
-          <w:szCs w:val="24"/>
-        </w:rPr>
-      </w:pPr>
-    </w:p>
-    <w:p>
-      <w:pPr>
-        <w:pStyle w:val="Title"/>
-        <w:jc w:val="left"/>
-        <w:rPr>
-          <w:rFonts w:ascii="Tahoma" w:hAnsi="Tahoma" w:cs="Tahoma"/>
-          <w:b w:val="0"/>
-          <w:color w:val="2E74B5"/>
-          <w:sz w:val="24"/>
-          <w:szCs w:val="24"/>
-          <w:lang w:val="en-US"/>
-        </w:rPr>
-      </w:pPr>
-    </w:p>
     <w:p>
       <w:pPr>
         <w:pStyle w:val="Title"/>
@@ -4380,9 +4752,9 @@
       </w:pPr>
     </w:p>
     <w:sectPr>
-      <w:headerReference w:type="even" r:id="rId13"/>
-      <w:headerReference w:type="default" r:id="rId14"/>
-      <w:footerReference w:type="default" r:id="rId15"/>
+      <w:headerReference w:type="even" r:id="rId22"/>
+      <w:headerReference w:type="default" r:id="rId23"/>
+      <w:footerReference w:type="default" r:id="rId24"/>
       <w:type w:val="continuous"/>
       <w:pgSz w:w="11906" w:h="16838" w:code="9"/>
       <w:pgMar w:top="720" w:right="851" w:bottom="437" w:left="851" w:header="425" w:footer="686" w:gutter="0"/>
@@ -8297,7 +8669,7 @@
 </file>
 
 <file path=customXml/itemProps1.xml><?xml version="1.0" encoding="utf-8"?>
-<ds:datastoreItem xmlns:ds="http://schemas.openxmlformats.org/officeDocument/2006/customXml" ds:itemID="{C0796C80-EB88-4D40-B663-4987EA536BDD}">
+<ds:datastoreItem xmlns:ds="http://schemas.openxmlformats.org/officeDocument/2006/customXml" ds:itemID="{C2B8EDA1-8E3E-462F-B412-3049CB7B4FB3}">
   <ds:schemaRefs>
     <ds:schemaRef ds:uri="http://schemas.openxmlformats.org/officeDocument/2006/bibliography"/>
   </ds:schemaRefs>

</xml_diff>

<commit_message>
corrected the educational part
</commit_message>
<xml_diff>
--- a/cv/evgeny_rozhnowsky_cv.docx
+++ b/cv/evgeny_rozhnowsky_cv.docx
@@ -1493,6 +1493,15 @@
         <w:spacing w:after="0"/>
       </w:pPr>
       <w:r>
+        <w:rPr>
+          <w:b/>
+        </w:rPr>
+        <w:t>Alma mater</w:t>
+      </w:r>
+      <w:r>
+        <w:t xml:space="preserve">: </w:t>
+      </w:r>
+      <w:r>
         <w:t>2009 – 2014 /</w:t>
       </w:r>
       <w:r>
@@ -1546,6 +1555,276 @@
       <w:r>
         <w:t>Minsk, Belarus</w:t>
       </w:r>
+      <w:bookmarkStart w:id="0" w:name="_GoBack"/>
+      <w:bookmarkEnd w:id="0"/>
+    </w:p>
+    <w:p>
+      <w:pPr>
+        <w:pStyle w:val="ArrowBlueBullets"/>
+        <w:spacing w:after="0"/>
+        <w:ind w:left="461" w:hanging="346"/>
+      </w:pPr>
+      <w:r>
+        <w:rPr>
+          <w:b/>
+        </w:rPr>
+        <w:t>Books</w:t>
+      </w:r>
+      <w:r>
+        <w:t xml:space="preserve">: </w:t>
+      </w:r>
+      <w:proofErr w:type="spellStart"/>
+      <w:r>
+        <w:t>Stolyarov</w:t>
+      </w:r>
+      <w:proofErr w:type="spellEnd"/>
+      <w:r>
+        <w:t xml:space="preserve"> A.V. </w:t>
+      </w:r>
+      <w:r>
+        <w:t xml:space="preserve">– </w:t>
+      </w:r>
+      <w:hyperlink r:id="rId11" w:history="1">
+        <w:r>
+          <w:rPr>
+            <w:rStyle w:val="Hyperlink"/>
+          </w:rPr>
+          <w:t>Programming: an introduction to the profession</w:t>
+        </w:r>
+      </w:hyperlink>
+      <w:r>
+        <w:t xml:space="preserve"> </w:t>
+      </w:r>
+      <w:r>
+        <w:t>(three-volume book).</w:t>
+      </w:r>
+    </w:p>
+    <w:p>
+      <w:pPr>
+        <w:pStyle w:val="ArrowBlueBullets"/>
+        <w:spacing w:after="0"/>
+        <w:ind w:left="461" w:hanging="346"/>
+      </w:pPr>
+      <w:r>
+        <w:rPr>
+          <w:b/>
+        </w:rPr>
+        <w:t>Sites</w:t>
+      </w:r>
+      <w:r>
+        <w:t>:</w:t>
+      </w:r>
+      <w:r>
+        <w:t xml:space="preserve"> </w:t>
+      </w:r>
+      <w:hyperlink r:id="rId12" w:history="1">
+        <w:r>
+          <w:rPr>
+            <w:rStyle w:val="Hyperlink"/>
+          </w:rPr>
+          <w:t>cpprefence.com</w:t>
+        </w:r>
+      </w:hyperlink>
+      <w:r>
+        <w:t xml:space="preserve"> (C++ programmer’s online reference), </w:t>
+      </w:r>
+      <w:hyperlink r:id="rId13" w:history="1">
+        <w:r>
+          <w:rPr>
+            <w:rStyle w:val="Hyperlink"/>
+          </w:rPr>
+          <w:t>ravesli.com</w:t>
+        </w:r>
+      </w:hyperlink>
+      <w:r>
+        <w:t xml:space="preserve"> (online book + courses)</w:t>
+      </w:r>
+    </w:p>
+    <w:p>
+      <w:pPr>
+        <w:pStyle w:val="ArrowBlueBullets"/>
+        <w:spacing w:after="0"/>
+      </w:pPr>
+      <w:r>
+        <w:rPr>
+          <w:b/>
+        </w:rPr>
+        <w:t>UE learning</w:t>
+      </w:r>
+      <w:r>
+        <w:t xml:space="preserve">: </w:t>
+      </w:r>
+      <w:hyperlink r:id="rId14" w:history="1">
+        <w:r>
+          <w:rPr>
+            <w:rStyle w:val="Hyperlink"/>
+          </w:rPr>
+          <w:t>A series of courses and tutorials</w:t>
+        </w:r>
+      </w:hyperlink>
+      <w:r>
+        <w:t xml:space="preserve"> </w:t>
+      </w:r>
+      <w:r>
+        <w:t>(</w:t>
+      </w:r>
+      <w:r>
+        <w:t>including official</w:t>
+      </w:r>
+      <w:r>
+        <w:t>)</w:t>
+      </w:r>
+      <w:r>
+        <w:t xml:space="preserve">. </w:t>
+      </w:r>
+      <w:hyperlink r:id="rId15" w:history="1">
+        <w:r>
+          <w:rPr>
+            <w:rStyle w:val="Hyperlink"/>
+          </w:rPr>
+          <w:t>UE documentation</w:t>
+        </w:r>
+      </w:hyperlink>
+      <w:r>
+        <w:t>.</w:t>
+      </w:r>
+    </w:p>
+    <w:p>
+      <w:pPr>
+        <w:pStyle w:val="ArrowBlueBullets"/>
+        <w:spacing w:after="0"/>
+        <w:ind w:left="461" w:hanging="346"/>
+      </w:pPr>
+      <w:r>
+        <w:rPr>
+          <w:b/>
+        </w:rPr>
+        <w:t>YouTube</w:t>
+      </w:r>
+      <w:r>
+        <w:t xml:space="preserve">: </w:t>
+      </w:r>
+      <w:hyperlink r:id="rId16" w:history="1">
+        <w:r>
+          <w:rPr>
+            <w:rStyle w:val="Hyperlink"/>
+          </w:rPr>
+          <w:t xml:space="preserve">Ilya </w:t>
+        </w:r>
+        <w:proofErr w:type="spellStart"/>
+        <w:r>
+          <w:rPr>
+            <w:rStyle w:val="Hyperlink"/>
+          </w:rPr>
+          <w:t>Meshcherin</w:t>
+        </w:r>
+        <w:proofErr w:type="spellEnd"/>
+        <w:r>
+          <w:rPr>
+            <w:rStyle w:val="Hyperlink"/>
+          </w:rPr>
+          <w:t xml:space="preserve"> channel</w:t>
+        </w:r>
+      </w:hyperlink>
+      <w:r>
+        <w:t xml:space="preserve"> – MIPT C++ course; </w:t>
+      </w:r>
+      <w:hyperlink r:id="rId17" w:history="1">
+        <w:proofErr w:type="spellStart"/>
+        <w:r>
+          <w:rPr>
+            <w:rStyle w:val="Hyperlink"/>
+          </w:rPr>
+          <w:t>SimpleCode</w:t>
+        </w:r>
+        <w:proofErr w:type="spellEnd"/>
+        <w:r>
+          <w:rPr>
+            <w:rStyle w:val="Hyperlink"/>
+          </w:rPr>
+          <w:t xml:space="preserve"> channel</w:t>
+        </w:r>
+      </w:hyperlink>
+      <w:r>
+        <w:t xml:space="preserve"> – C++ course; </w:t>
+      </w:r>
+      <w:r>
+        <w:tab/>
+      </w:r>
+    </w:p>
+    <w:p>
+      <w:pPr>
+        <w:pStyle w:val="ArrowBlueBullets"/>
+        <w:numPr>
+          <w:ilvl w:val="0"/>
+          <w:numId w:val="0"/>
+        </w:numPr>
+        <w:spacing w:after="0"/>
+        <w:ind w:left="461"/>
+        <w:rPr>
+          <w:rFonts w:cs="Tahoma"/>
+          <w:bdr w:val="none" w:sz="0" w:space="0" w:color="auto" w:frame="1"/>
+          <w:shd w:val="clear" w:color="auto" w:fill="FFFFFF"/>
+        </w:rPr>
+      </w:pPr>
+      <w:proofErr w:type="spellStart"/>
+      <w:r>
+        <w:t>Krinkin</w:t>
+      </w:r>
+      <w:proofErr w:type="spellEnd"/>
+      <w:r>
+        <w:t xml:space="preserve"> Kirill channel</w:t>
+      </w:r>
+      <w:r>
+        <w:t xml:space="preserve"> – </w:t>
+      </w:r>
+      <w:hyperlink r:id="rId18" w:history="1">
+        <w:r>
+          <w:rPr>
+            <w:rStyle w:val="Hyperlink"/>
+            <w:rFonts w:cs="Tahoma"/>
+            <w:bdr w:val="none" w:sz="0" w:space="0" w:color="auto" w:frame="1"/>
+            <w:shd w:val="clear" w:color="auto" w:fill="FFFFFF"/>
+          </w:rPr>
+          <w:t>Introduction into Computer Architecture and Operating Systems Elements</w:t>
+        </w:r>
+      </w:hyperlink>
+      <w:r>
+        <w:rPr>
+          <w:rFonts w:cs="Tahoma"/>
+          <w:bdr w:val="none" w:sz="0" w:space="0" w:color="auto" w:frame="1"/>
+          <w:shd w:val="clear" w:color="auto" w:fill="FFFFFF"/>
+        </w:rPr>
+        <w:t xml:space="preserve"> course, </w:t>
+      </w:r>
+      <w:hyperlink r:id="rId19" w:history="1">
+        <w:r>
+          <w:rPr>
+            <w:rStyle w:val="Hyperlink"/>
+            <w:rFonts w:cs="Tahoma"/>
+            <w:bdr w:val="none" w:sz="0" w:space="0" w:color="auto" w:frame="1"/>
+            <w:shd w:val="clear" w:color="auto" w:fill="FFFFFF"/>
+          </w:rPr>
+          <w:t>Linux programming</w:t>
+        </w:r>
+      </w:hyperlink>
+      <w:r>
+        <w:rPr>
+          <w:rFonts w:cs="Tahoma"/>
+          <w:bdr w:val="none" w:sz="0" w:space="0" w:color="auto" w:frame="1"/>
+          <w:shd w:val="clear" w:color="auto" w:fill="FFFFFF"/>
+        </w:rPr>
+        <w:t xml:space="preserve"> course </w:t>
+      </w:r>
+      <w:r>
+        <w:rPr>
+          <w:rFonts w:cs="Tahoma"/>
+          <w:b/>
+          <w:bdr w:val="none" w:sz="0" w:space="0" w:color="auto" w:frame="1"/>
+          <w:shd w:val="clear" w:color="auto" w:fill="FFFFFF"/>
+        </w:rPr>
+        <w:t>etc.</w:t>
+      </w:r>
     </w:p>
     <w:p>
       <w:pPr>
@@ -1563,7 +1842,7 @@
     <w:p>
       <w:pPr>
         <w:pStyle w:val="Title"/>
-        <w:spacing w:after="100" w:afterAutospacing="1"/>
+        <w:spacing w:after="80"/>
         <w:jc w:val="left"/>
         <w:rPr>
           <w:rFonts w:ascii="Tahoma" w:hAnsi="Tahoma" w:cs="Tahoma"/>
@@ -1581,6 +1860,7 @@
           <w:sz w:val="24"/>
           <w:szCs w:val="24"/>
         </w:rPr>
+        <w:lastRenderedPageBreak/>
         <w:t>SEVERAL FACTS ABOUT ME</w:t>
       </w:r>
     </w:p>
@@ -1820,6 +2100,19 @@
         </w:rPr>
         <w:t>.</w:t>
       </w:r>
+    </w:p>
+    <w:p>
+      <w:pPr>
+        <w:autoSpaceDE/>
+        <w:autoSpaceDN/>
+        <w:jc w:val="left"/>
+        <w:rPr>
+          <w:rFonts w:ascii="Tahoma" w:hAnsi="Tahoma" w:cs="Tahoma"/>
+          <w:color w:val="595959"/>
+          <w:sz w:val="20"/>
+          <w:lang w:val="en-US"/>
+        </w:rPr>
+      </w:pPr>
     </w:p>
     <w:p>
       <w:pPr>
@@ -1844,7 +2137,6 @@
           <w:szCs w:val="24"/>
           <w:lang w:val="en-US"/>
         </w:rPr>
-        <w:lastRenderedPageBreak/>
         <w:t>COURSES AND CERTIFICATES</w:t>
       </w:r>
     </w:p>
@@ -2177,7 +2469,7 @@
                 <w:szCs w:val="18"/>
               </w:rPr>
             </w:pPr>
-            <w:hyperlink r:id="rId11" w:history="1">
+            <w:hyperlink r:id="rId20" w:history="1">
               <w:r>
                 <w:rPr>
                   <w:rStyle w:val="Hyperlink"/>
@@ -2196,453 +2488,12 @@
     <w:p>
       <w:pPr>
         <w:pStyle w:val="Title"/>
-        <w:jc w:val="left"/>
-        <w:rPr>
-          <w:rFonts w:ascii="Tahoma" w:hAnsi="Tahoma" w:cs="Tahoma"/>
-          <w:b w:val="0"/>
-          <w:color w:val="2E74B5"/>
-          <w:sz w:val="24"/>
-          <w:szCs w:val="24"/>
-        </w:rPr>
-      </w:pPr>
-    </w:p>
-    <w:p>
-      <w:pPr>
-        <w:pStyle w:val="Title"/>
         <w:spacing w:after="100" w:afterAutospacing="1"/>
         <w:jc w:val="left"/>
         <w:rPr>
           <w:rFonts w:ascii="Tahoma" w:hAnsi="Tahoma" w:cs="Tahoma"/>
           <w:b w:val="0"/>
           <w:color w:val="006666"/>
-          <w:sz w:val="24"/>
-          <w:szCs w:val="24"/>
-          <w:lang w:val="en-US"/>
-        </w:rPr>
-      </w:pPr>
-      <w:r>
-        <w:rPr>
-          <w:rFonts w:ascii="Tahoma" w:hAnsi="Tahoma" w:cs="Tahoma"/>
-          <w:b w:val="0"/>
-          <w:color w:val="006666"/>
-          <w:sz w:val="24"/>
-          <w:szCs w:val="24"/>
-          <w:lang w:val="en-US"/>
-        </w:rPr>
-        <w:t>EDUCATION</w:t>
-      </w:r>
-    </w:p>
-    <w:p>
-      <w:pPr>
-        <w:pStyle w:val="ArrowBlueBullets"/>
-        <w:spacing w:after="0"/>
-        <w:ind w:left="461" w:hanging="346"/>
-      </w:pPr>
-      <w:r>
-        <w:rPr>
-          <w:b/>
-        </w:rPr>
-        <w:t>Books</w:t>
-      </w:r>
-      <w:r>
-        <w:t xml:space="preserve">: </w:t>
-      </w:r>
-      <w:proofErr w:type="spellStart"/>
-      <w:r>
-        <w:t>Stolyarov</w:t>
-      </w:r>
-      <w:proofErr w:type="spellEnd"/>
-      <w:r>
-        <w:t xml:space="preserve"> A.V. </w:t>
-      </w:r>
-      <w:r>
-        <w:t>–</w:t>
-      </w:r>
-      <w:r>
-        <w:t xml:space="preserve"> </w:t>
-      </w:r>
-      <w:hyperlink r:id="rId12" w:history="1">
-        <w:r>
-          <w:rPr>
-            <w:rStyle w:val="Hyperlink"/>
-          </w:rPr>
-          <w:t>Programming</w:t>
-        </w:r>
-        <w:r>
-          <w:rPr>
-            <w:rStyle w:val="Hyperlink"/>
-          </w:rPr>
-          <w:t>: an introduction to the pro</w:t>
-        </w:r>
-        <w:r>
-          <w:rPr>
-            <w:rStyle w:val="Hyperlink"/>
-          </w:rPr>
-          <w:t>f</w:t>
-        </w:r>
-        <w:r>
-          <w:rPr>
-            <w:rStyle w:val="Hyperlink"/>
-          </w:rPr>
-          <w:t>ession</w:t>
-        </w:r>
-      </w:hyperlink>
-      <w:r>
-        <w:t xml:space="preserve"> </w:t>
-      </w:r>
-      <w:r>
-        <w:t>(three-volume book).</w:t>
-      </w:r>
-    </w:p>
-    <w:p>
-      <w:pPr>
-        <w:pStyle w:val="ArrowBlueBullets"/>
-        <w:spacing w:after="0"/>
-        <w:ind w:left="461" w:hanging="346"/>
-      </w:pPr>
-      <w:r>
-        <w:rPr>
-          <w:b/>
-        </w:rPr>
-        <w:t>Sites</w:t>
-      </w:r>
-      <w:r>
-        <w:t>:</w:t>
-      </w:r>
-      <w:r>
-        <w:t xml:space="preserve"> </w:t>
-      </w:r>
-      <w:hyperlink r:id="rId13" w:history="1">
-        <w:r>
-          <w:rPr>
-            <w:rStyle w:val="Hyperlink"/>
-          </w:rPr>
-          <w:t>cpprefence</w:t>
-        </w:r>
-        <w:r>
-          <w:rPr>
-            <w:rStyle w:val="Hyperlink"/>
-          </w:rPr>
-          <w:t>.</w:t>
-        </w:r>
-        <w:r>
-          <w:rPr>
-            <w:rStyle w:val="Hyperlink"/>
-          </w:rPr>
-          <w:t>com</w:t>
-        </w:r>
-      </w:hyperlink>
-      <w:r>
-        <w:t xml:space="preserve"> (C++ programmer’s online reference), </w:t>
-      </w:r>
-      <w:hyperlink r:id="rId14" w:history="1">
-        <w:r>
-          <w:rPr>
-            <w:rStyle w:val="Hyperlink"/>
-          </w:rPr>
-          <w:t>ravesli.com</w:t>
-        </w:r>
-      </w:hyperlink>
-      <w:r>
-        <w:t xml:space="preserve"> (online book + courses)</w:t>
-      </w:r>
-    </w:p>
-    <w:p>
-      <w:pPr>
-        <w:pStyle w:val="ArrowBlueBullets"/>
-        <w:spacing w:after="0"/>
-      </w:pPr>
-      <w:r>
-        <w:rPr>
-          <w:b/>
-        </w:rPr>
-        <w:t>UE learning</w:t>
-      </w:r>
-      <w:r>
-        <w:t xml:space="preserve">: </w:t>
-      </w:r>
-      <w:hyperlink r:id="rId15" w:history="1">
-        <w:r>
-          <w:rPr>
-            <w:rStyle w:val="Hyperlink"/>
-          </w:rPr>
-          <w:t xml:space="preserve">A series of courses and </w:t>
-        </w:r>
-        <w:r>
-          <w:rPr>
-            <w:rStyle w:val="Hyperlink"/>
-          </w:rPr>
-          <w:t>t</w:t>
-        </w:r>
-        <w:r>
-          <w:rPr>
-            <w:rStyle w:val="Hyperlink"/>
-          </w:rPr>
-          <w:t>utorials</w:t>
-        </w:r>
-      </w:hyperlink>
-      <w:r>
-        <w:t xml:space="preserve"> </w:t>
-      </w:r>
-      <w:r>
-        <w:t>(</w:t>
-      </w:r>
-      <w:r>
-        <w:t>including official</w:t>
-      </w:r>
-      <w:r>
-        <w:t>)</w:t>
-      </w:r>
-      <w:r>
-        <w:t>.</w:t>
-      </w:r>
-      <w:r>
-        <w:t xml:space="preserve"> </w:t>
-      </w:r>
-      <w:hyperlink r:id="rId16" w:history="1">
-        <w:r>
-          <w:rPr>
-            <w:rStyle w:val="Hyperlink"/>
-          </w:rPr>
-          <w:t>UE documentation</w:t>
-        </w:r>
-      </w:hyperlink>
-      <w:r>
-        <w:t>.</w:t>
-      </w:r>
-      <w:bookmarkStart w:id="0" w:name="_GoBack"/>
-      <w:bookmarkEnd w:id="0"/>
-    </w:p>
-    <w:p>
-      <w:pPr>
-        <w:pStyle w:val="ArrowBlueBullets"/>
-        <w:spacing w:after="0"/>
-        <w:ind w:left="461" w:hanging="346"/>
-      </w:pPr>
-      <w:r>
-        <w:rPr>
-          <w:b/>
-        </w:rPr>
-        <w:t>YouTube</w:t>
-      </w:r>
-      <w:r>
-        <w:t xml:space="preserve">: </w:t>
-      </w:r>
-      <w:hyperlink r:id="rId17" w:history="1">
-        <w:r>
-          <w:rPr>
-            <w:rStyle w:val="Hyperlink"/>
-          </w:rPr>
-          <w:t xml:space="preserve">Ilya </w:t>
-        </w:r>
-        <w:proofErr w:type="spellStart"/>
-        <w:r>
-          <w:rPr>
-            <w:rStyle w:val="Hyperlink"/>
-          </w:rPr>
-          <w:t>Meshcherin</w:t>
-        </w:r>
-        <w:proofErr w:type="spellEnd"/>
-        <w:r>
-          <w:rPr>
-            <w:rStyle w:val="Hyperlink"/>
-          </w:rPr>
-          <w:t xml:space="preserve"> channel</w:t>
-        </w:r>
-      </w:hyperlink>
-      <w:r>
-        <w:t xml:space="preserve"> –</w:t>
-      </w:r>
-      <w:r>
-        <w:t xml:space="preserve"> MIPT</w:t>
-      </w:r>
-      <w:r>
-        <w:t xml:space="preserve"> C++</w:t>
-      </w:r>
-      <w:r>
-        <w:t xml:space="preserve"> </w:t>
-      </w:r>
-      <w:r>
-        <w:t>course</w:t>
-      </w:r>
-      <w:r>
-        <w:t xml:space="preserve">; </w:t>
-      </w:r>
-      <w:hyperlink r:id="rId18" w:history="1">
-        <w:proofErr w:type="spellStart"/>
-        <w:r>
-          <w:rPr>
-            <w:rStyle w:val="Hyperlink"/>
-          </w:rPr>
-          <w:t>SimpleCode</w:t>
-        </w:r>
-        <w:proofErr w:type="spellEnd"/>
-        <w:r>
-          <w:rPr>
-            <w:rStyle w:val="Hyperlink"/>
-          </w:rPr>
-          <w:t xml:space="preserve"> ch</w:t>
-        </w:r>
-        <w:r>
-          <w:rPr>
-            <w:rStyle w:val="Hyperlink"/>
-          </w:rPr>
-          <w:t>a</w:t>
-        </w:r>
-        <w:r>
-          <w:rPr>
-            <w:rStyle w:val="Hyperlink"/>
-          </w:rPr>
-          <w:t>nnel</w:t>
-        </w:r>
-      </w:hyperlink>
-      <w:r>
-        <w:t xml:space="preserve"> – C++ </w:t>
-      </w:r>
-      <w:r>
-        <w:t>course</w:t>
-      </w:r>
-      <w:r>
-        <w:t xml:space="preserve">; </w:t>
-      </w:r>
-      <w:r>
-        <w:tab/>
-      </w:r>
-    </w:p>
-    <w:p>
-      <w:pPr>
-        <w:pStyle w:val="ArrowBlueBullets"/>
-        <w:numPr>
-          <w:ilvl w:val="0"/>
-          <w:numId w:val="0"/>
-        </w:numPr>
-        <w:spacing w:after="0"/>
-        <w:ind w:left="461"/>
-        <w:rPr>
-          <w:rFonts w:cs="Tahoma"/>
-          <w:bdr w:val="none" w:sz="0" w:space="0" w:color="auto" w:frame="1"/>
-          <w:shd w:val="clear" w:color="auto" w:fill="FFFFFF"/>
-        </w:rPr>
-      </w:pPr>
-      <w:proofErr w:type="spellStart"/>
-      <w:r>
-        <w:t>Krinkin</w:t>
-      </w:r>
-      <w:proofErr w:type="spellEnd"/>
-      <w:r>
-        <w:t xml:space="preserve"> Kirill cha</w:t>
-      </w:r>
-      <w:r>
-        <w:t>n</w:t>
-      </w:r>
-      <w:r>
-        <w:t>nel</w:t>
-      </w:r>
-      <w:r>
-        <w:t xml:space="preserve"> </w:t>
-      </w:r>
-      <w:r>
-        <w:t>–</w:t>
-      </w:r>
-      <w:r>
-        <w:t xml:space="preserve"> </w:t>
-      </w:r>
-      <w:hyperlink r:id="rId19" w:history="1">
-        <w:r>
-          <w:rPr>
-            <w:rStyle w:val="Hyperlink"/>
-            <w:rFonts w:cs="Tahoma"/>
-            <w:bdr w:val="none" w:sz="0" w:space="0" w:color="auto" w:frame="1"/>
-            <w:shd w:val="clear" w:color="auto" w:fill="FFFFFF"/>
-          </w:rPr>
-          <w:t>Introduction into Computer Architecture and Operating Systems Elements</w:t>
-        </w:r>
-      </w:hyperlink>
-      <w:r>
-        <w:rPr>
-          <w:rFonts w:cs="Tahoma"/>
-          <w:bdr w:val="none" w:sz="0" w:space="0" w:color="auto" w:frame="1"/>
-          <w:shd w:val="clear" w:color="auto" w:fill="FFFFFF"/>
-        </w:rPr>
-        <w:t xml:space="preserve"> </w:t>
-      </w:r>
-      <w:r>
-        <w:rPr>
-          <w:rFonts w:cs="Tahoma"/>
-          <w:bdr w:val="none" w:sz="0" w:space="0" w:color="auto" w:frame="1"/>
-          <w:shd w:val="clear" w:color="auto" w:fill="FFFFFF"/>
-        </w:rPr>
-        <w:t>course</w:t>
-      </w:r>
-      <w:r>
-        <w:rPr>
-          <w:rFonts w:cs="Tahoma"/>
-          <w:bdr w:val="none" w:sz="0" w:space="0" w:color="auto" w:frame="1"/>
-          <w:shd w:val="clear" w:color="auto" w:fill="FFFFFF"/>
-        </w:rPr>
-        <w:t xml:space="preserve">, </w:t>
-      </w:r>
-      <w:hyperlink r:id="rId20" w:history="1">
-        <w:r>
-          <w:rPr>
-            <w:rStyle w:val="Hyperlink"/>
-            <w:rFonts w:cs="Tahoma"/>
-            <w:bdr w:val="none" w:sz="0" w:space="0" w:color="auto" w:frame="1"/>
-            <w:shd w:val="clear" w:color="auto" w:fill="FFFFFF"/>
-          </w:rPr>
-          <w:t>Linux programming</w:t>
-        </w:r>
-      </w:hyperlink>
-      <w:r>
-        <w:rPr>
-          <w:rFonts w:cs="Tahoma"/>
-          <w:bdr w:val="none" w:sz="0" w:space="0" w:color="auto" w:frame="1"/>
-          <w:shd w:val="clear" w:color="auto" w:fill="FFFFFF"/>
-        </w:rPr>
-        <w:t xml:space="preserve"> cour</w:t>
-      </w:r>
-      <w:r>
-        <w:rPr>
-          <w:rFonts w:cs="Tahoma"/>
-          <w:bdr w:val="none" w:sz="0" w:space="0" w:color="auto" w:frame="1"/>
-          <w:shd w:val="clear" w:color="auto" w:fill="FFFFFF"/>
-        </w:rPr>
-        <w:t>s</w:t>
-      </w:r>
-      <w:r>
-        <w:rPr>
-          <w:rFonts w:cs="Tahoma"/>
-          <w:bdr w:val="none" w:sz="0" w:space="0" w:color="auto" w:frame="1"/>
-          <w:shd w:val="clear" w:color="auto" w:fill="FFFFFF"/>
-        </w:rPr>
-        <w:t>e</w:t>
-      </w:r>
-      <w:r>
-        <w:rPr>
-          <w:rFonts w:cs="Tahoma"/>
-          <w:bdr w:val="none" w:sz="0" w:space="0" w:color="auto" w:frame="1"/>
-          <w:shd w:val="clear" w:color="auto" w:fill="FFFFFF"/>
-        </w:rPr>
-        <w:t xml:space="preserve"> </w:t>
-      </w:r>
-      <w:r>
-        <w:rPr>
-          <w:rFonts w:cs="Tahoma"/>
-          <w:b/>
-          <w:bdr w:val="none" w:sz="0" w:space="0" w:color="auto" w:frame="1"/>
-          <w:shd w:val="clear" w:color="auto" w:fill="FFFFFF"/>
-        </w:rPr>
-        <w:t>etc.</w:t>
-      </w:r>
-    </w:p>
-    <w:p>
-      <w:pPr>
-        <w:pStyle w:val="Title"/>
-        <w:jc w:val="left"/>
-        <w:rPr>
-          <w:rFonts w:ascii="Tahoma" w:hAnsi="Tahoma" w:cs="Tahoma"/>
-          <w:b w:val="0"/>
-          <w:color w:val="2E74B5"/>
           <w:sz w:val="24"/>
           <w:szCs w:val="24"/>
           <w:lang w:val="en-US"/>
@@ -8669,7 +8520,7 @@
 </file>
 
 <file path=customXml/itemProps1.xml><?xml version="1.0" encoding="utf-8"?>
-<ds:datastoreItem xmlns:ds="http://schemas.openxmlformats.org/officeDocument/2006/customXml" ds:itemID="{C2B8EDA1-8E3E-462F-B412-3049CB7B4FB3}">
+<ds:datastoreItem xmlns:ds="http://schemas.openxmlformats.org/officeDocument/2006/customXml" ds:itemID="{365D2497-B3D9-4A0B-958C-4A129CACBB4F}">
   <ds:schemaRefs>
     <ds:schemaRef ds:uri="http://schemas.openxmlformats.org/officeDocument/2006/bibliography"/>
   </ds:schemaRefs>

</xml_diff>